<commit_message>
release 4.4.0 - reimport feature
</commit_message>
<xml_diff>
--- a/Documentation/Installation Guide.docx
+++ b/Documentation/Installation Guide.docx
@@ -93,7 +93,7 @@
         <w:t>.</w:t>
       </w:r>
       <w:r>
-        <w:t>3</w:t>
+        <w:t>4</w:t>
       </w:r>
       <w:r>
         <w:t>.</w:t>
@@ -120,13 +120,16 @@
         <w:tab/>
       </w:r>
       <w:r>
-        <w:t>10</w:t>
+        <w:t>1</w:t>
+      </w:r>
+      <w:r>
+        <w:t>3</w:t>
       </w:r>
       <w:r>
         <w:t>.0</w:t>
       </w:r>
       <w:r>
-        <w:t>6</w:t>
+        <w:t>9</w:t>
       </w:r>
       <w:r>
         <w:t>.20</w:t>
@@ -191,7 +194,6 @@
               <w:lang w:val="en-US"/>
             </w:rPr>
           </w:pPr>
-          <w:proofErr w:type="spellStart"/>
           <w:r>
             <w:rPr>
               <w:rFonts w:ascii="Verdana" w:hAnsi="Verdana"/>
@@ -200,7 +202,6 @@
             </w:rPr>
             <w:t>Indhold</w:t>
           </w:r>
-          <w:proofErr w:type="spellEnd"/>
         </w:p>
         <w:p>
           <w:pPr>
@@ -1240,7 +1241,7 @@
                 <w:noProof/>
                 <w:webHidden/>
               </w:rPr>
-              <w:t>9</w:t>
+              <w:t>10</w:t>
             </w:r>
             <w:r>
               <w:rPr>
@@ -1336,7 +1337,7 @@
                 <w:noProof/>
                 <w:webHidden/>
               </w:rPr>
-              <w:t>9</w:t>
+              <w:t>10</w:t>
             </w:r>
             <w:r>
               <w:rPr>
@@ -1432,7 +1433,7 @@
                 <w:noProof/>
                 <w:webHidden/>
               </w:rPr>
-              <w:t>9</w:t>
+              <w:t>11</w:t>
             </w:r>
             <w:r>
               <w:rPr>
@@ -1464,13 +1465,11 @@
         <w:pStyle w:val="Heading1"/>
       </w:pPr>
       <w:bookmarkStart w:id="0" w:name="_Toc157951980"/>
-      <w:proofErr w:type="spellStart"/>
       <w:r>
         <w:lastRenderedPageBreak/>
         <w:t>Indledning</w:t>
       </w:r>
       <w:bookmarkEnd w:id="0"/>
-      <w:proofErr w:type="spellEnd"/>
     </w:p>
     <w:p>
       <w:pPr>
@@ -1605,12 +1604,10 @@
         <w:pStyle w:val="Heading1"/>
       </w:pPr>
       <w:bookmarkStart w:id="1" w:name="_Toc157951981"/>
-      <w:proofErr w:type="spellStart"/>
       <w:r>
         <w:t>Forudsætninger</w:t>
       </w:r>
       <w:bookmarkEnd w:id="1"/>
-      <w:proofErr w:type="spellEnd"/>
     </w:p>
     <w:p>
       <w:pPr>
@@ -1936,12 +1933,10 @@
         <w:pStyle w:val="Heading2"/>
       </w:pPr>
       <w:bookmarkStart w:id="3" w:name="_Toc157951983"/>
-      <w:proofErr w:type="spellStart"/>
       <w:r>
         <w:t>Rettigheder</w:t>
       </w:r>
       <w:bookmarkEnd w:id="3"/>
-      <w:proofErr w:type="spellEnd"/>
     </w:p>
     <w:p>
       <w:pPr>
@@ -2130,9 +2125,72 @@
           <w:sz w:val="19"/>
           <w:szCs w:val="19"/>
         </w:rPr>
-        <w:t>"</w:t>
-      </w:r>
-      <w:proofErr w:type="spellStart"/>
+        <w:t>"AllowedHosts"</w:t>
+      </w:r>
+      <w:r>
+        <w:rPr>
+          <w:rFonts w:ascii="Cascadia Mono" w:hAnsi="Cascadia Mono" w:cs="Cascadia Mono"/>
+          <w:color w:val="000000"/>
+          <w:sz w:val="19"/>
+          <w:szCs w:val="19"/>
+        </w:rPr>
+        <w:t xml:space="preserve">: </w:t>
+      </w:r>
+      <w:r>
+        <w:rPr>
+          <w:rFonts w:ascii="Cascadia Mono" w:hAnsi="Cascadia Mono" w:cs="Cascadia Mono"/>
+          <w:color w:val="A31515"/>
+          <w:sz w:val="19"/>
+          <w:szCs w:val="19"/>
+        </w:rPr>
+        <w:t>"*"</w:t>
+      </w:r>
+      <w:r>
+        <w:rPr>
+          <w:rFonts w:ascii="Cascadia Mono" w:hAnsi="Cascadia Mono" w:cs="Cascadia Mono"/>
+          <w:color w:val="000000"/>
+          <w:sz w:val="19"/>
+          <w:szCs w:val="19"/>
+        </w:rPr>
+        <w:t>,</w:t>
+      </w:r>
+    </w:p>
+    <w:p>
+      <w:pPr>
+        <w:autoSpaceDE w:val="0"/>
+        <w:autoSpaceDN w:val="0"/>
+        <w:adjustRightInd w:val="0"/>
+        <w:spacing w:after="0" w:line="240" w:lineRule="auto"/>
+        <w:rPr>
+          <w:rFonts w:ascii="Cascadia Mono" w:hAnsi="Cascadia Mono" w:cs="Cascadia Mono"/>
+          <w:color w:val="000000"/>
+          <w:sz w:val="19"/>
+          <w:szCs w:val="19"/>
+        </w:rPr>
+      </w:pPr>
+    </w:p>
+    <w:p>
+      <w:pPr>
+        <w:autoSpaceDE w:val="0"/>
+        <w:autoSpaceDN w:val="0"/>
+        <w:adjustRightInd w:val="0"/>
+        <w:spacing w:after="0" w:line="240" w:lineRule="auto"/>
+        <w:rPr>
+          <w:rFonts w:ascii="Cascadia Mono" w:hAnsi="Cascadia Mono" w:cs="Cascadia Mono"/>
+          <w:color w:val="000000"/>
+          <w:sz w:val="19"/>
+          <w:szCs w:val="19"/>
+        </w:rPr>
+      </w:pPr>
+      <w:r>
+        <w:rPr>
+          <w:rFonts w:ascii="Cascadia Mono" w:hAnsi="Cascadia Mono" w:cs="Cascadia Mono"/>
+          <w:color w:val="000000"/>
+          <w:sz w:val="19"/>
+          <w:szCs w:val="19"/>
+        </w:rPr>
+        <w:t xml:space="preserve">  </w:t>
+      </w:r>
       <w:r>
         <w:rPr>
           <w:rFonts w:ascii="Cascadia Mono" w:hAnsi="Cascadia Mono" w:cs="Cascadia Mono"/>
@@ -2140,9 +2198,72 @@
           <w:sz w:val="19"/>
           <w:szCs w:val="19"/>
         </w:rPr>
-        <w:t>AllowedHosts</w:t>
-      </w:r>
-      <w:proofErr w:type="spellEnd"/>
+        <w:t>"Environment"</w:t>
+      </w:r>
+      <w:r>
+        <w:rPr>
+          <w:rFonts w:ascii="Cascadia Mono" w:hAnsi="Cascadia Mono" w:cs="Cascadia Mono"/>
+          <w:color w:val="000000"/>
+          <w:sz w:val="19"/>
+          <w:szCs w:val="19"/>
+        </w:rPr>
+        <w:t xml:space="preserve">: </w:t>
+      </w:r>
+      <w:r>
+        <w:rPr>
+          <w:rFonts w:ascii="Cascadia Mono" w:hAnsi="Cascadia Mono" w:cs="Cascadia Mono"/>
+          <w:color w:val="A31515"/>
+          <w:sz w:val="19"/>
+          <w:szCs w:val="19"/>
+        </w:rPr>
+        <w:t>"TEST"</w:t>
+      </w:r>
+      <w:r>
+        <w:rPr>
+          <w:rFonts w:ascii="Cascadia Mono" w:hAnsi="Cascadia Mono" w:cs="Cascadia Mono"/>
+          <w:color w:val="000000"/>
+          <w:sz w:val="19"/>
+          <w:szCs w:val="19"/>
+        </w:rPr>
+        <w:t>,</w:t>
+      </w:r>
+    </w:p>
+    <w:p>
+      <w:pPr>
+        <w:autoSpaceDE w:val="0"/>
+        <w:autoSpaceDN w:val="0"/>
+        <w:adjustRightInd w:val="0"/>
+        <w:spacing w:after="0" w:line="240" w:lineRule="auto"/>
+        <w:rPr>
+          <w:rFonts w:ascii="Cascadia Mono" w:hAnsi="Cascadia Mono" w:cs="Cascadia Mono"/>
+          <w:color w:val="000000"/>
+          <w:sz w:val="19"/>
+          <w:szCs w:val="19"/>
+        </w:rPr>
+      </w:pPr>
+    </w:p>
+    <w:p>
+      <w:pPr>
+        <w:autoSpaceDE w:val="0"/>
+        <w:autoSpaceDN w:val="0"/>
+        <w:adjustRightInd w:val="0"/>
+        <w:spacing w:after="0" w:line="240" w:lineRule="auto"/>
+        <w:rPr>
+          <w:rFonts w:ascii="Cascadia Mono" w:hAnsi="Cascadia Mono" w:cs="Cascadia Mono"/>
+          <w:color w:val="000000"/>
+          <w:sz w:val="19"/>
+          <w:szCs w:val="19"/>
+        </w:rPr>
+      </w:pPr>
+      <w:r>
+        <w:rPr>
+          <w:rFonts w:ascii="Cascadia Mono" w:hAnsi="Cascadia Mono" w:cs="Cascadia Mono"/>
+          <w:color w:val="000000"/>
+          <w:sz w:val="19"/>
+          <w:szCs w:val="19"/>
+        </w:rPr>
+        <w:t xml:space="preserve">  </w:t>
+      </w:r>
       <w:r>
         <w:rPr>
           <w:rFonts w:ascii="Cascadia Mono" w:hAnsi="Cascadia Mono" w:cs="Cascadia Mono"/>
@@ -2150,7 +2271,7 @@
           <w:sz w:val="19"/>
           <w:szCs w:val="19"/>
         </w:rPr>
-        <w:t>"</w:t>
+        <w:t>"StsSettings"</w:t>
       </w:r>
       <w:r>
         <w:rPr>
@@ -2159,6 +2280,47 @@
           <w:sz w:val="19"/>
           <w:szCs w:val="19"/>
         </w:rPr>
+        <w:t>: {</w:t>
+      </w:r>
+    </w:p>
+    <w:p>
+      <w:pPr>
+        <w:autoSpaceDE w:val="0"/>
+        <w:autoSpaceDN w:val="0"/>
+        <w:adjustRightInd w:val="0"/>
+        <w:spacing w:after="0" w:line="240" w:lineRule="auto"/>
+        <w:rPr>
+          <w:rFonts w:ascii="Cascadia Mono" w:hAnsi="Cascadia Mono" w:cs="Cascadia Mono"/>
+          <w:color w:val="000000"/>
+          <w:sz w:val="19"/>
+          <w:szCs w:val="19"/>
+        </w:rPr>
+      </w:pPr>
+      <w:r>
+        <w:rPr>
+          <w:rFonts w:ascii="Cascadia Mono" w:hAnsi="Cascadia Mono" w:cs="Cascadia Mono"/>
+          <w:color w:val="000000"/>
+          <w:sz w:val="19"/>
+          <w:szCs w:val="19"/>
+        </w:rPr>
+        <w:t xml:space="preserve">    </w:t>
+      </w:r>
+      <w:r>
+        <w:rPr>
+          <w:rFonts w:ascii="Cascadia Mono" w:hAnsi="Cascadia Mono" w:cs="Cascadia Mono"/>
+          <w:color w:val="2E75B6"/>
+          <w:sz w:val="19"/>
+          <w:szCs w:val="19"/>
+        </w:rPr>
+        <w:t>"StsCertificateLocation"</w:t>
+      </w:r>
+      <w:r>
+        <w:rPr>
+          <w:rFonts w:ascii="Cascadia Mono" w:hAnsi="Cascadia Mono" w:cs="Cascadia Mono"/>
+          <w:color w:val="000000"/>
+          <w:sz w:val="19"/>
+          <w:szCs w:val="19"/>
+        </w:rPr>
         <w:t xml:space="preserve">: </w:t>
       </w:r>
       <w:r>
@@ -2168,16 +2330,66 @@
           <w:sz w:val="19"/>
           <w:szCs w:val="19"/>
         </w:rPr>
-        <w:t>"*"</w:t>
-      </w:r>
-      <w:r>
+        <w:t>"</w:t>
+      </w:r>
+      <w:r>
+        <w:rPr>
+          <w:rFonts w:ascii="Cascadia Mono" w:hAnsi="Cascadia Mono" w:cs="Cascadia Mono"/>
+          <w:color w:val="A31515"/>
+          <w:sz w:val="19"/>
+          <w:szCs w:val="19"/>
+        </w:rPr>
+        <w:t>c:</w:t>
+      </w:r>
+      <w:r>
+        <w:rPr>
+          <w:rFonts w:ascii="Cascadia Mono" w:hAnsi="Cascadia Mono" w:cs="Cascadia Mono"/>
+          <w:color w:val="A31515"/>
+          <w:sz w:val="19"/>
+          <w:szCs w:val="19"/>
+        </w:rPr>
+        <w:t>/</w:t>
+      </w:r>
+      <w:r>
+        <w:rPr>
+          <w:rFonts w:ascii="Cascadia Mono" w:hAnsi="Cascadia Mono" w:cs="Cascadia Mono"/>
+          <w:color w:val="A31515"/>
+          <w:sz w:val="19"/>
+          <w:szCs w:val="19"/>
+        </w:rPr>
+        <w:t>certifikater</w:t>
+      </w:r>
+      <w:r>
+        <w:rPr>
+          <w:rFonts w:ascii="Cascadia Mono" w:hAnsi="Cascadia Mono" w:cs="Cascadia Mono"/>
+          <w:color w:val="A31515"/>
+          <w:sz w:val="19"/>
+          <w:szCs w:val="19"/>
+        </w:rPr>
+        <w:t>/ sts.cer"</w:t>
+      </w:r>
+    </w:p>
+    <w:p>
+      <w:pPr>
+        <w:autoSpaceDE w:val="0"/>
+        <w:autoSpaceDN w:val="0"/>
+        <w:adjustRightInd w:val="0"/>
+        <w:spacing w:after="0" w:line="240" w:lineRule="auto"/>
         <w:rPr>
           <w:rFonts w:ascii="Cascadia Mono" w:hAnsi="Cascadia Mono" w:cs="Cascadia Mono"/>
           <w:color w:val="000000"/>
           <w:sz w:val="19"/>
           <w:szCs w:val="19"/>
         </w:rPr>
-        <w:t>,</w:t>
+      </w:pPr>
+      <w:r>
+        <w:rPr>
+          <w:rFonts w:ascii="Cascadia Mono" w:hAnsi="Cascadia Mono" w:cs="Cascadia Mono"/>
+          <w:color w:val="000000"/>
+          <w:sz w:val="19"/>
+          <w:szCs w:val="19"/>
+        </w:rPr>
+        <w:t xml:space="preserve">  },</w:t>
       </w:r>
     </w:p>
     <w:p>
@@ -2223,7 +2435,7 @@
           <w:sz w:val="19"/>
           <w:szCs w:val="19"/>
         </w:rPr>
-        <w:t>"Environment"</w:t>
+        <w:t>"ServiceSettings"</w:t>
       </w:r>
       <w:r>
         <w:rPr>
@@ -2232,7 +2444,48 @@
           <w:sz w:val="19"/>
           <w:szCs w:val="19"/>
         </w:rPr>
-        <w:t xml:space="preserve">: </w:t>
+        <w:t>: {</w:t>
+      </w:r>
+    </w:p>
+    <w:p>
+      <w:pPr>
+        <w:autoSpaceDE w:val="0"/>
+        <w:autoSpaceDN w:val="0"/>
+        <w:adjustRightInd w:val="0"/>
+        <w:spacing w:after="0" w:line="240" w:lineRule="auto"/>
+        <w:rPr>
+          <w:rFonts w:ascii="Cascadia Mono" w:hAnsi="Cascadia Mono" w:cs="Cascadia Mono"/>
+          <w:color w:val="000000"/>
+          <w:sz w:val="19"/>
+          <w:szCs w:val="19"/>
+        </w:rPr>
+      </w:pPr>
+      <w:r>
+        <w:rPr>
+          <w:rFonts w:ascii="Cascadia Mono" w:hAnsi="Cascadia Mono" w:cs="Cascadia Mono"/>
+          <w:color w:val="000000"/>
+          <w:sz w:val="19"/>
+          <w:szCs w:val="19"/>
+        </w:rPr>
+        <w:t xml:space="preserve">    </w:t>
+      </w:r>
+      <w:r>
+        <w:rPr>
+          <w:rFonts w:ascii="Cascadia Mono" w:hAnsi="Cascadia Mono" w:cs="Cascadia Mono"/>
+          <w:color w:val="2E75B6"/>
+          <w:sz w:val="19"/>
+          <w:szCs w:val="19"/>
+        </w:rPr>
+        <w:t>"WspCertificateLocation"</w:t>
+      </w:r>
+      <w:r>
+        <w:rPr>
+          <w:rFonts w:ascii="Cascadia Mono" w:hAnsi="Cascadia Mono" w:cs="Cascadia Mono"/>
+          <w:color w:val="000000"/>
+          <w:sz w:val="19"/>
+          <w:szCs w:val="19"/>
+        </w:rPr>
+        <w:t xml:space="preserve">:  </w:t>
       </w:r>
       <w:r>
         <w:rPr>
@@ -2241,16 +2494,48 @@
           <w:sz w:val="19"/>
           <w:szCs w:val="19"/>
         </w:rPr>
-        <w:t>"TEST"</w:t>
-      </w:r>
-      <w:r>
+        <w:t>"</w:t>
+      </w:r>
+      <w:r>
+        <w:rPr>
+          <w:rFonts w:ascii="Cascadia Mono" w:hAnsi="Cascadia Mono" w:cs="Cascadia Mono"/>
+          <w:color w:val="A31515"/>
+          <w:sz w:val="19"/>
+          <w:szCs w:val="19"/>
+        </w:rPr>
+        <w:t>c:/certifikater/organisation</w:t>
+      </w:r>
+      <w:r>
+        <w:rPr>
+          <w:rFonts w:ascii="Cascadia Mono" w:hAnsi="Cascadia Mono" w:cs="Cascadia Mono"/>
+          <w:color w:val="A31515"/>
+          <w:sz w:val="19"/>
+          <w:szCs w:val="19"/>
+        </w:rPr>
+        <w:t>.cer"</w:t>
+      </w:r>
+    </w:p>
+    <w:p>
+      <w:pPr>
+        <w:autoSpaceDE w:val="0"/>
+        <w:autoSpaceDN w:val="0"/>
+        <w:adjustRightInd w:val="0"/>
+        <w:spacing w:after="0" w:line="240" w:lineRule="auto"/>
         <w:rPr>
           <w:rFonts w:ascii="Cascadia Mono" w:hAnsi="Cascadia Mono" w:cs="Cascadia Mono"/>
           <w:color w:val="000000"/>
           <w:sz w:val="19"/>
           <w:szCs w:val="19"/>
         </w:rPr>
-        <w:t>,</w:t>
+      </w:pPr>
+      <w:r>
+        <w:rPr>
+          <w:rFonts w:ascii="Cascadia Mono" w:hAnsi="Cascadia Mono" w:cs="Cascadia Mono"/>
+          <w:color w:val="000000"/>
+          <w:sz w:val="19"/>
+          <w:szCs w:val="19"/>
+        </w:rPr>
+        <w:t xml:space="preserve">  },</w:t>
       </w:r>
     </w:p>
     <w:p>
@@ -2296,9 +2581,40 @@
           <w:sz w:val="19"/>
           <w:szCs w:val="19"/>
         </w:rPr>
-        <w:t>"</w:t>
-      </w:r>
-      <w:proofErr w:type="spellStart"/>
+        <w:t>"ClientSettings"</w:t>
+      </w:r>
+      <w:r>
+        <w:rPr>
+          <w:rFonts w:ascii="Cascadia Mono" w:hAnsi="Cascadia Mono" w:cs="Cascadia Mono"/>
+          <w:color w:val="000000"/>
+          <w:sz w:val="19"/>
+          <w:szCs w:val="19"/>
+        </w:rPr>
+        <w:t>: {</w:t>
+      </w:r>
+    </w:p>
+    <w:p>
+      <w:pPr>
+        <w:autoSpaceDE w:val="0"/>
+        <w:autoSpaceDN w:val="0"/>
+        <w:adjustRightInd w:val="0"/>
+        <w:spacing w:after="0" w:line="240" w:lineRule="auto"/>
+        <w:rPr>
+          <w:rFonts w:ascii="Cascadia Mono" w:hAnsi="Cascadia Mono" w:cs="Cascadia Mono"/>
+          <w:color w:val="000000"/>
+          <w:sz w:val="19"/>
+          <w:szCs w:val="19"/>
+        </w:rPr>
+      </w:pPr>
+      <w:r>
+        <w:rPr>
+          <w:rFonts w:ascii="Cascadia Mono" w:hAnsi="Cascadia Mono" w:cs="Cascadia Mono"/>
+          <w:color w:val="000000"/>
+          <w:sz w:val="19"/>
+          <w:szCs w:val="19"/>
+        </w:rPr>
+        <w:t xml:space="preserve">    </w:t>
+      </w:r>
       <w:r>
         <w:rPr>
           <w:rFonts w:ascii="Cascadia Mono" w:hAnsi="Cascadia Mono" w:cs="Cascadia Mono"/>
@@ -2306,9 +2622,112 @@
           <w:sz w:val="19"/>
           <w:szCs w:val="19"/>
         </w:rPr>
-        <w:t>StsSettings</w:t>
-      </w:r>
-      <w:proofErr w:type="spellEnd"/>
+        <w:t>"WscKeystoreLocation"</w:t>
+      </w:r>
+      <w:r>
+        <w:rPr>
+          <w:rFonts w:ascii="Cascadia Mono" w:hAnsi="Cascadia Mono" w:cs="Cascadia Mono"/>
+          <w:color w:val="000000"/>
+          <w:sz w:val="19"/>
+          <w:szCs w:val="19"/>
+        </w:rPr>
+        <w:t xml:space="preserve">: </w:t>
+      </w:r>
+      <w:r>
+        <w:rPr>
+          <w:rFonts w:ascii="Cascadia Mono" w:hAnsi="Cascadia Mono" w:cs="Cascadia Mono"/>
+          <w:color w:val="A31515"/>
+          <w:sz w:val="19"/>
+          <w:szCs w:val="19"/>
+        </w:rPr>
+        <w:t>"</w:t>
+      </w:r>
+      <w:r>
+        <w:rPr>
+          <w:rFonts w:ascii="Cascadia Mono" w:hAnsi="Cascadia Mono" w:cs="Cascadia Mono"/>
+          <w:color w:val="A31515"/>
+          <w:sz w:val="19"/>
+          <w:szCs w:val="19"/>
+        </w:rPr>
+        <w:t>c:/certifikater</w:t>
+      </w:r>
+      <w:r>
+        <w:rPr>
+          <w:rFonts w:ascii="Cascadia Mono" w:hAnsi="Cascadia Mono" w:cs="Cascadia Mono"/>
+          <w:color w:val="A31515"/>
+          <w:sz w:val="19"/>
+          <w:szCs w:val="19"/>
+        </w:rPr>
+        <w:t>/</w:t>
+      </w:r>
+      <w:r>
+        <w:rPr>
+          <w:rFonts w:ascii="Cascadia Mono" w:hAnsi="Cascadia Mono" w:cs="Cascadia Mono"/>
+          <w:color w:val="A31515"/>
+          <w:sz w:val="19"/>
+          <w:szCs w:val="19"/>
+        </w:rPr>
+        <w:t>keystore</w:t>
+      </w:r>
+      <w:r>
+        <w:rPr>
+          <w:rFonts w:ascii="Cascadia Mono" w:hAnsi="Cascadia Mono" w:cs="Cascadia Mono"/>
+          <w:color w:val="A31515"/>
+          <w:sz w:val="19"/>
+          <w:szCs w:val="19"/>
+        </w:rPr>
+        <w:t>.p</w:t>
+      </w:r>
+      <w:r>
+        <w:rPr>
+          <w:rFonts w:ascii="Cascadia Mono" w:hAnsi="Cascadia Mono" w:cs="Cascadia Mono"/>
+          <w:color w:val="A31515"/>
+          <w:sz w:val="19"/>
+          <w:szCs w:val="19"/>
+        </w:rPr>
+        <w:t>12</w:t>
+      </w:r>
+      <w:r>
+        <w:rPr>
+          <w:rFonts w:ascii="Cascadia Mono" w:hAnsi="Cascadia Mono" w:cs="Cascadia Mono"/>
+          <w:color w:val="A31515"/>
+          <w:sz w:val="19"/>
+          <w:szCs w:val="19"/>
+        </w:rPr>
+        <w:t>"</w:t>
+      </w:r>
+      <w:r>
+        <w:rPr>
+          <w:rFonts w:ascii="Cascadia Mono" w:hAnsi="Cascadia Mono" w:cs="Cascadia Mono"/>
+          <w:color w:val="000000"/>
+          <w:sz w:val="19"/>
+          <w:szCs w:val="19"/>
+        </w:rPr>
+        <w:t>,</w:t>
+      </w:r>
+    </w:p>
+    <w:p>
+      <w:pPr>
+        <w:autoSpaceDE w:val="0"/>
+        <w:autoSpaceDN w:val="0"/>
+        <w:adjustRightInd w:val="0"/>
+        <w:spacing w:after="0" w:line="240" w:lineRule="auto"/>
+        <w:rPr>
+          <w:rFonts w:ascii="Cascadia Mono" w:hAnsi="Cascadia Mono" w:cs="Cascadia Mono"/>
+          <w:color w:val="000000"/>
+          <w:sz w:val="19"/>
+          <w:szCs w:val="19"/>
+        </w:rPr>
+      </w:pPr>
+      <w:r>
+        <w:rPr>
+          <w:rFonts w:ascii="Cascadia Mono" w:hAnsi="Cascadia Mono" w:cs="Cascadia Mono"/>
+          <w:color w:val="000000"/>
+          <w:sz w:val="19"/>
+          <w:szCs w:val="19"/>
+        </w:rPr>
+        <w:t xml:space="preserve">    </w:t>
+      </w:r>
       <w:r>
         <w:rPr>
           <w:rFonts w:ascii="Cascadia Mono" w:hAnsi="Cascadia Mono" w:cs="Cascadia Mono"/>
@@ -2316,7 +2735,7 @@
           <w:sz w:val="19"/>
           <w:szCs w:val="19"/>
         </w:rPr>
-        <w:t>"</w:t>
+        <w:t>"WscKeystorePassword"</w:t>
       </w:r>
       <w:r>
         <w:rPr>
@@ -2325,7 +2744,34 @@
           <w:sz w:val="19"/>
           <w:szCs w:val="19"/>
         </w:rPr>
-        <w:t>: {</w:t>
+        <w:t xml:space="preserve">: </w:t>
+      </w:r>
+      <w:r>
+        <w:rPr>
+          <w:rFonts w:ascii="Cascadia Mono" w:hAnsi="Cascadia Mono" w:cs="Cascadia Mono"/>
+          <w:color w:val="A31515"/>
+          <w:sz w:val="19"/>
+          <w:szCs w:val="19"/>
+        </w:rPr>
+        <w:t>"</w:t>
+      </w:r>
+      <w:r>
+        <w:rPr>
+          <w:rFonts w:ascii="Cascadia Mono" w:hAnsi="Cascadia Mono" w:cs="Cascadia Mono"/>
+          <w:color w:val="A31515"/>
+          <w:sz w:val="19"/>
+          <w:szCs w:val="19"/>
+        </w:rPr>
+        <w:t>HemmeligKode</w:t>
+      </w:r>
+      <w:r>
+        <w:rPr>
+          <w:rFonts w:ascii="Cascadia Mono" w:hAnsi="Cascadia Mono" w:cs="Cascadia Mono"/>
+          <w:color w:val="A31515"/>
+          <w:sz w:val="19"/>
+          <w:szCs w:val="19"/>
+        </w:rPr>
+        <w:t>"</w:t>
       </w:r>
     </w:p>
     <w:p>
@@ -2348,7 +2794,44 @@
           <w:sz w:val="19"/>
           <w:szCs w:val="19"/>
         </w:rPr>
-        <w:t xml:space="preserve">    </w:t>
+        <w:t xml:space="preserve">  },</w:t>
+      </w:r>
+    </w:p>
+    <w:p>
+      <w:pPr>
+        <w:autoSpaceDE w:val="0"/>
+        <w:autoSpaceDN w:val="0"/>
+        <w:adjustRightInd w:val="0"/>
+        <w:spacing w:after="0" w:line="240" w:lineRule="auto"/>
+        <w:rPr>
+          <w:rFonts w:ascii="Cascadia Mono" w:hAnsi="Cascadia Mono" w:cs="Cascadia Mono"/>
+          <w:color w:val="000000"/>
+          <w:sz w:val="19"/>
+          <w:szCs w:val="19"/>
+        </w:rPr>
+      </w:pPr>
+    </w:p>
+    <w:p>
+      <w:pPr>
+        <w:autoSpaceDE w:val="0"/>
+        <w:autoSpaceDN w:val="0"/>
+        <w:adjustRightInd w:val="0"/>
+        <w:spacing w:after="0" w:line="240" w:lineRule="auto"/>
+        <w:rPr>
+          <w:rFonts w:ascii="Cascadia Mono" w:hAnsi="Cascadia Mono" w:cs="Cascadia Mono"/>
+          <w:color w:val="000000"/>
+          <w:sz w:val="19"/>
+          <w:szCs w:val="19"/>
+        </w:rPr>
+      </w:pPr>
+      <w:r>
+        <w:rPr>
+          <w:rFonts w:ascii="Cascadia Mono" w:hAnsi="Cascadia Mono" w:cs="Cascadia Mono"/>
+          <w:color w:val="000000"/>
+          <w:sz w:val="19"/>
+          <w:szCs w:val="19"/>
+        </w:rPr>
+        <w:t xml:space="preserve">  </w:t>
       </w:r>
       <w:r>
         <w:rPr>
@@ -2357,9 +2840,40 @@
           <w:sz w:val="19"/>
           <w:szCs w:val="19"/>
         </w:rPr>
-        <w:t>"</w:t>
-      </w:r>
-      <w:proofErr w:type="spellStart"/>
+        <w:t>"SchedulerSettings"</w:t>
+      </w:r>
+      <w:r>
+        <w:rPr>
+          <w:rFonts w:ascii="Cascadia Mono" w:hAnsi="Cascadia Mono" w:cs="Cascadia Mono"/>
+          <w:color w:val="000000"/>
+          <w:sz w:val="19"/>
+          <w:szCs w:val="19"/>
+        </w:rPr>
+        <w:t>: {</w:t>
+      </w:r>
+    </w:p>
+    <w:p>
+      <w:pPr>
+        <w:autoSpaceDE w:val="0"/>
+        <w:autoSpaceDN w:val="0"/>
+        <w:adjustRightInd w:val="0"/>
+        <w:spacing w:after="0" w:line="240" w:lineRule="auto"/>
+        <w:rPr>
+          <w:rFonts w:ascii="Cascadia Mono" w:hAnsi="Cascadia Mono" w:cs="Cascadia Mono"/>
+          <w:color w:val="000000"/>
+          <w:sz w:val="19"/>
+          <w:szCs w:val="19"/>
+        </w:rPr>
+      </w:pPr>
+      <w:r>
+        <w:rPr>
+          <w:rFonts w:ascii="Cascadia Mono" w:hAnsi="Cascadia Mono" w:cs="Cascadia Mono"/>
+          <w:color w:val="000000"/>
+          <w:sz w:val="19"/>
+          <w:szCs w:val="19"/>
+        </w:rPr>
+        <w:t xml:space="preserve">    </w:t>
+      </w:r>
       <w:r>
         <w:rPr>
           <w:rFonts w:ascii="Cascadia Mono" w:hAnsi="Cascadia Mono" w:cs="Cascadia Mono"/>
@@ -2367,17 +2881,68 @@
           <w:sz w:val="19"/>
           <w:szCs w:val="19"/>
         </w:rPr>
-        <w:t>StsCertificateLocation</w:t>
-      </w:r>
-      <w:proofErr w:type="spellEnd"/>
+        <w:t>"Enabled"</w:t>
+      </w:r>
+      <w:r>
+        <w:rPr>
+          <w:rFonts w:ascii="Cascadia Mono" w:hAnsi="Cascadia Mono" w:cs="Cascadia Mono"/>
+          <w:color w:val="000000"/>
+          <w:sz w:val="19"/>
+          <w:szCs w:val="19"/>
+        </w:rPr>
+        <w:t xml:space="preserve">: </w:t>
+      </w:r>
+      <w:r>
+        <w:rPr>
+          <w:rFonts w:ascii="Cascadia Mono" w:hAnsi="Cascadia Mono" w:cs="Cascadia Mono"/>
+          <w:color w:val="0000FF"/>
+          <w:sz w:val="19"/>
+          <w:szCs w:val="19"/>
+        </w:rPr>
+        <w:t>true</w:t>
+      </w:r>
+      <w:r>
+        <w:rPr>
+          <w:rFonts w:ascii="Cascadia Mono" w:hAnsi="Cascadia Mono" w:cs="Cascadia Mono"/>
+          <w:color w:val="000000"/>
+          <w:sz w:val="19"/>
+          <w:szCs w:val="19"/>
+        </w:rPr>
+        <w:t>,</w:t>
+      </w:r>
+    </w:p>
+    <w:p>
+      <w:pPr>
+        <w:autoSpaceDE w:val="0"/>
+        <w:autoSpaceDN w:val="0"/>
+        <w:adjustRightInd w:val="0"/>
+        <w:spacing w:after="0" w:line="240" w:lineRule="auto"/>
+        <w:rPr>
+          <w:rFonts w:ascii="Cascadia Mono" w:hAnsi="Cascadia Mono" w:cs="Cascadia Mono"/>
+          <w:color w:val="000000"/>
+          <w:sz w:val="19"/>
+          <w:szCs w:val="19"/>
+          <w:lang w:val="da-DK"/>
+        </w:rPr>
+      </w:pPr>
+      <w:r>
+        <w:rPr>
+          <w:rFonts w:ascii="Cascadia Mono" w:hAnsi="Cascadia Mono" w:cs="Cascadia Mono"/>
+          <w:color w:val="000000"/>
+          <w:sz w:val="19"/>
+          <w:szCs w:val="19"/>
+        </w:rPr>
+        <w:t xml:space="preserve">    </w:t>
+      </w:r>
       <w:r>
         <w:rPr>
           <w:rFonts w:ascii="Cascadia Mono" w:hAnsi="Cascadia Mono" w:cs="Cascadia Mono"/>
           <w:color w:val="2E75B6"/>
           <w:sz w:val="19"/>
           <w:szCs w:val="19"/>
-        </w:rPr>
-        <w:t>"</w:t>
+          <w:lang w:val="da-DK"/>
+        </w:rPr>
+        <w:t>"DBConnectionString"</w:t>
       </w:r>
       <w:r>
         <w:rPr>
@@ -2385,6 +2950,7 @@
           <w:color w:val="000000"/>
           <w:sz w:val="19"/>
           <w:szCs w:val="19"/>
+          <w:lang w:val="da-DK"/>
         </w:rPr>
         <w:t xml:space="preserve">: </w:t>
       </w:r>
@@ -2394,8 +2960,64 @@
           <w:color w:val="A31515"/>
           <w:sz w:val="19"/>
           <w:szCs w:val="19"/>
-        </w:rPr>
-        <w:t>"</w:t>
+          <w:lang w:val="da-DK"/>
+        </w:rPr>
+        <w:t>"server=127.0.0.1;user id=SA;password=Test1234;Database=os2sync"</w:t>
+      </w:r>
+      <w:r>
+        <w:rPr>
+          <w:rFonts w:ascii="Cascadia Mono" w:hAnsi="Cascadia Mono" w:cs="Cascadia Mono"/>
+          <w:color w:val="000000"/>
+          <w:sz w:val="19"/>
+          <w:szCs w:val="19"/>
+          <w:lang w:val="da-DK"/>
+        </w:rPr>
+        <w:t>,</w:t>
+      </w:r>
+    </w:p>
+    <w:p>
+      <w:pPr>
+        <w:autoSpaceDE w:val="0"/>
+        <w:autoSpaceDN w:val="0"/>
+        <w:adjustRightInd w:val="0"/>
+        <w:spacing w:after="0" w:line="240" w:lineRule="auto"/>
+        <w:rPr>
+          <w:rFonts w:ascii="Cascadia Mono" w:hAnsi="Cascadia Mono" w:cs="Cascadia Mono"/>
+          <w:color w:val="000000"/>
+          <w:sz w:val="19"/>
+          <w:szCs w:val="19"/>
+          <w:lang w:val="da-DK"/>
+        </w:rPr>
+      </w:pPr>
+      <w:r>
+        <w:rPr>
+          <w:rFonts w:ascii="Cascadia Mono" w:hAnsi="Cascadia Mono" w:cs="Cascadia Mono"/>
+          <w:color w:val="000000"/>
+          <w:sz w:val="19"/>
+          <w:szCs w:val="19"/>
+          <w:lang w:val="da-DK"/>
+        </w:rPr>
+        <w:t xml:space="preserve">    </w:t>
+      </w:r>
+      <w:r>
+        <w:rPr>
+          <w:rFonts w:ascii="Cascadia Mono" w:hAnsi="Cascadia Mono" w:cs="Cascadia Mono"/>
+          <w:color w:val="2E75B6"/>
+          <w:sz w:val="19"/>
+          <w:szCs w:val="19"/>
+          <w:lang w:val="da-DK"/>
+        </w:rPr>
+        <w:t>"DBType"</w:t>
+      </w:r>
+      <w:r>
+        <w:rPr>
+          <w:rFonts w:ascii="Cascadia Mono" w:hAnsi="Cascadia Mono" w:cs="Cascadia Mono"/>
+          <w:color w:val="000000"/>
+          <w:sz w:val="19"/>
+          <w:szCs w:val="19"/>
+          <w:lang w:val="da-DK"/>
+        </w:rPr>
+        <w:t xml:space="preserve">: </w:t>
       </w:r>
       <w:r>
         <w:rPr>
@@ -2403,35 +3025,9 @@
           <w:color w:val="A31515"/>
           <w:sz w:val="19"/>
           <w:szCs w:val="19"/>
-        </w:rPr>
-        <w:t>c:</w:t>
-      </w:r>
-      <w:r>
-        <w:rPr>
-          <w:rFonts w:ascii="Cascadia Mono" w:hAnsi="Cascadia Mono" w:cs="Cascadia Mono"/>
-          <w:color w:val="A31515"/>
-          <w:sz w:val="19"/>
-          <w:szCs w:val="19"/>
-        </w:rPr>
-        <w:t>/</w:t>
-      </w:r>
-      <w:r>
-        <w:rPr>
-          <w:rFonts w:ascii="Cascadia Mono" w:hAnsi="Cascadia Mono" w:cs="Cascadia Mono"/>
-          <w:color w:val="A31515"/>
-          <w:sz w:val="19"/>
-          <w:szCs w:val="19"/>
-        </w:rPr>
-        <w:t>certifikater</w:t>
-      </w:r>
-      <w:r>
-        <w:rPr>
-          <w:rFonts w:ascii="Cascadia Mono" w:hAnsi="Cascadia Mono" w:cs="Cascadia Mono"/>
-          <w:color w:val="A31515"/>
-          <w:sz w:val="19"/>
-          <w:szCs w:val="19"/>
-        </w:rPr>
-        <w:t>/ sts.cer"</w:t>
+          <w:lang w:val="da-DK"/>
+        </w:rPr>
+        <w:t>"MSSQL"</w:t>
       </w:r>
     </w:p>
     <w:p>
@@ -2445,6 +3041,7 @@
           <w:color w:val="000000"/>
           <w:sz w:val="19"/>
           <w:szCs w:val="19"/>
+          <w:lang w:val="da-DK"/>
         </w:rPr>
       </w:pPr>
       <w:r>
@@ -2453,8 +3050,9 @@
           <w:color w:val="000000"/>
           <w:sz w:val="19"/>
           <w:szCs w:val="19"/>
-        </w:rPr>
-        <w:t xml:space="preserve">  },</w:t>
+          <w:lang w:val="da-DK"/>
+        </w:rPr>
+        <w:t xml:space="preserve">  }</w:t>
       </w:r>
     </w:p>
     <w:p>
@@ -2468,800 +3066,15 @@
           <w:color w:val="000000"/>
           <w:sz w:val="19"/>
           <w:szCs w:val="19"/>
-        </w:rPr>
-      </w:pPr>
-    </w:p>
-    <w:p>
-      <w:pPr>
-        <w:autoSpaceDE w:val="0"/>
-        <w:autoSpaceDN w:val="0"/>
-        <w:adjustRightInd w:val="0"/>
-        <w:spacing w:after="0" w:line="240" w:lineRule="auto"/>
+          <w:lang w:val="da-DK"/>
+        </w:rPr>
+      </w:pPr>
+      <w:r>
         <w:rPr>
           <w:rFonts w:ascii="Cascadia Mono" w:hAnsi="Cascadia Mono" w:cs="Cascadia Mono"/>
           <w:color w:val="000000"/>
           <w:sz w:val="19"/>
           <w:szCs w:val="19"/>
-        </w:rPr>
-      </w:pPr>
-      <w:r>
-        <w:rPr>
-          <w:rFonts w:ascii="Cascadia Mono" w:hAnsi="Cascadia Mono" w:cs="Cascadia Mono"/>
-          <w:color w:val="000000"/>
-          <w:sz w:val="19"/>
-          <w:szCs w:val="19"/>
-        </w:rPr>
-        <w:t xml:space="preserve">  </w:t>
-      </w:r>
-      <w:r>
-        <w:rPr>
-          <w:rFonts w:ascii="Cascadia Mono" w:hAnsi="Cascadia Mono" w:cs="Cascadia Mono"/>
-          <w:color w:val="2E75B6"/>
-          <w:sz w:val="19"/>
-          <w:szCs w:val="19"/>
-        </w:rPr>
-        <w:t>"</w:t>
-      </w:r>
-      <w:proofErr w:type="spellStart"/>
-      <w:r>
-        <w:rPr>
-          <w:rFonts w:ascii="Cascadia Mono" w:hAnsi="Cascadia Mono" w:cs="Cascadia Mono"/>
-          <w:color w:val="2E75B6"/>
-          <w:sz w:val="19"/>
-          <w:szCs w:val="19"/>
-        </w:rPr>
-        <w:t>ServiceSettings</w:t>
-      </w:r>
-      <w:proofErr w:type="spellEnd"/>
-      <w:r>
-        <w:rPr>
-          <w:rFonts w:ascii="Cascadia Mono" w:hAnsi="Cascadia Mono" w:cs="Cascadia Mono"/>
-          <w:color w:val="2E75B6"/>
-          <w:sz w:val="19"/>
-          <w:szCs w:val="19"/>
-        </w:rPr>
-        <w:t>"</w:t>
-      </w:r>
-      <w:r>
-        <w:rPr>
-          <w:rFonts w:ascii="Cascadia Mono" w:hAnsi="Cascadia Mono" w:cs="Cascadia Mono"/>
-          <w:color w:val="000000"/>
-          <w:sz w:val="19"/>
-          <w:szCs w:val="19"/>
-        </w:rPr>
-        <w:t>: {</w:t>
-      </w:r>
-    </w:p>
-    <w:p>
-      <w:pPr>
-        <w:autoSpaceDE w:val="0"/>
-        <w:autoSpaceDN w:val="0"/>
-        <w:adjustRightInd w:val="0"/>
-        <w:spacing w:after="0" w:line="240" w:lineRule="auto"/>
-        <w:rPr>
-          <w:rFonts w:ascii="Cascadia Mono" w:hAnsi="Cascadia Mono" w:cs="Cascadia Mono"/>
-          <w:color w:val="000000"/>
-          <w:sz w:val="19"/>
-          <w:szCs w:val="19"/>
-        </w:rPr>
-      </w:pPr>
-      <w:r>
-        <w:rPr>
-          <w:rFonts w:ascii="Cascadia Mono" w:hAnsi="Cascadia Mono" w:cs="Cascadia Mono"/>
-          <w:color w:val="000000"/>
-          <w:sz w:val="19"/>
-          <w:szCs w:val="19"/>
-        </w:rPr>
-        <w:t xml:space="preserve">    </w:t>
-      </w:r>
-      <w:r>
-        <w:rPr>
-          <w:rFonts w:ascii="Cascadia Mono" w:hAnsi="Cascadia Mono" w:cs="Cascadia Mono"/>
-          <w:color w:val="2E75B6"/>
-          <w:sz w:val="19"/>
-          <w:szCs w:val="19"/>
-        </w:rPr>
-        <w:t>"</w:t>
-      </w:r>
-      <w:proofErr w:type="spellStart"/>
-      <w:r>
-        <w:rPr>
-          <w:rFonts w:ascii="Cascadia Mono" w:hAnsi="Cascadia Mono" w:cs="Cascadia Mono"/>
-          <w:color w:val="2E75B6"/>
-          <w:sz w:val="19"/>
-          <w:szCs w:val="19"/>
-        </w:rPr>
-        <w:t>WspCertificateLocation</w:t>
-      </w:r>
-      <w:proofErr w:type="spellEnd"/>
-      <w:r>
-        <w:rPr>
-          <w:rFonts w:ascii="Cascadia Mono" w:hAnsi="Cascadia Mono" w:cs="Cascadia Mono"/>
-          <w:color w:val="2E75B6"/>
-          <w:sz w:val="19"/>
-          <w:szCs w:val="19"/>
-        </w:rPr>
-        <w:t>"</w:t>
-      </w:r>
-      <w:r>
-        <w:rPr>
-          <w:rFonts w:ascii="Cascadia Mono" w:hAnsi="Cascadia Mono" w:cs="Cascadia Mono"/>
-          <w:color w:val="000000"/>
-          <w:sz w:val="19"/>
-          <w:szCs w:val="19"/>
-        </w:rPr>
-        <w:t xml:space="preserve">:  </w:t>
-      </w:r>
-      <w:r>
-        <w:rPr>
-          <w:rFonts w:ascii="Cascadia Mono" w:hAnsi="Cascadia Mono" w:cs="Cascadia Mono"/>
-          <w:color w:val="A31515"/>
-          <w:sz w:val="19"/>
-          <w:szCs w:val="19"/>
-        </w:rPr>
-        <w:t>"</w:t>
-      </w:r>
-      <w:r>
-        <w:rPr>
-          <w:rFonts w:ascii="Cascadia Mono" w:hAnsi="Cascadia Mono" w:cs="Cascadia Mono"/>
-          <w:color w:val="A31515"/>
-          <w:sz w:val="19"/>
-          <w:szCs w:val="19"/>
-        </w:rPr>
-        <w:t>c:/certifikater/organisation</w:t>
-      </w:r>
-      <w:r>
-        <w:rPr>
-          <w:rFonts w:ascii="Cascadia Mono" w:hAnsi="Cascadia Mono" w:cs="Cascadia Mono"/>
-          <w:color w:val="A31515"/>
-          <w:sz w:val="19"/>
-          <w:szCs w:val="19"/>
-        </w:rPr>
-        <w:t>.cer"</w:t>
-      </w:r>
-    </w:p>
-    <w:p>
-      <w:pPr>
-        <w:autoSpaceDE w:val="0"/>
-        <w:autoSpaceDN w:val="0"/>
-        <w:adjustRightInd w:val="0"/>
-        <w:spacing w:after="0" w:line="240" w:lineRule="auto"/>
-        <w:rPr>
-          <w:rFonts w:ascii="Cascadia Mono" w:hAnsi="Cascadia Mono" w:cs="Cascadia Mono"/>
-          <w:color w:val="000000"/>
-          <w:sz w:val="19"/>
-          <w:szCs w:val="19"/>
-        </w:rPr>
-      </w:pPr>
-      <w:r>
-        <w:rPr>
-          <w:rFonts w:ascii="Cascadia Mono" w:hAnsi="Cascadia Mono" w:cs="Cascadia Mono"/>
-          <w:color w:val="000000"/>
-          <w:sz w:val="19"/>
-          <w:szCs w:val="19"/>
-        </w:rPr>
-        <w:t xml:space="preserve">  },</w:t>
-      </w:r>
-    </w:p>
-    <w:p>
-      <w:pPr>
-        <w:autoSpaceDE w:val="0"/>
-        <w:autoSpaceDN w:val="0"/>
-        <w:adjustRightInd w:val="0"/>
-        <w:spacing w:after="0" w:line="240" w:lineRule="auto"/>
-        <w:rPr>
-          <w:rFonts w:ascii="Cascadia Mono" w:hAnsi="Cascadia Mono" w:cs="Cascadia Mono"/>
-          <w:color w:val="000000"/>
-          <w:sz w:val="19"/>
-          <w:szCs w:val="19"/>
-        </w:rPr>
-      </w:pPr>
-    </w:p>
-    <w:p>
-      <w:pPr>
-        <w:autoSpaceDE w:val="0"/>
-        <w:autoSpaceDN w:val="0"/>
-        <w:adjustRightInd w:val="0"/>
-        <w:spacing w:after="0" w:line="240" w:lineRule="auto"/>
-        <w:rPr>
-          <w:rFonts w:ascii="Cascadia Mono" w:hAnsi="Cascadia Mono" w:cs="Cascadia Mono"/>
-          <w:color w:val="000000"/>
-          <w:sz w:val="19"/>
-          <w:szCs w:val="19"/>
-        </w:rPr>
-      </w:pPr>
-      <w:r>
-        <w:rPr>
-          <w:rFonts w:ascii="Cascadia Mono" w:hAnsi="Cascadia Mono" w:cs="Cascadia Mono"/>
-          <w:color w:val="000000"/>
-          <w:sz w:val="19"/>
-          <w:szCs w:val="19"/>
-        </w:rPr>
-        <w:t xml:space="preserve">  </w:t>
-      </w:r>
-      <w:r>
-        <w:rPr>
-          <w:rFonts w:ascii="Cascadia Mono" w:hAnsi="Cascadia Mono" w:cs="Cascadia Mono"/>
-          <w:color w:val="2E75B6"/>
-          <w:sz w:val="19"/>
-          <w:szCs w:val="19"/>
-        </w:rPr>
-        <w:t>"</w:t>
-      </w:r>
-      <w:proofErr w:type="spellStart"/>
-      <w:r>
-        <w:rPr>
-          <w:rFonts w:ascii="Cascadia Mono" w:hAnsi="Cascadia Mono" w:cs="Cascadia Mono"/>
-          <w:color w:val="2E75B6"/>
-          <w:sz w:val="19"/>
-          <w:szCs w:val="19"/>
-        </w:rPr>
-        <w:t>ClientSettings</w:t>
-      </w:r>
-      <w:proofErr w:type="spellEnd"/>
-      <w:r>
-        <w:rPr>
-          <w:rFonts w:ascii="Cascadia Mono" w:hAnsi="Cascadia Mono" w:cs="Cascadia Mono"/>
-          <w:color w:val="2E75B6"/>
-          <w:sz w:val="19"/>
-          <w:szCs w:val="19"/>
-        </w:rPr>
-        <w:t>"</w:t>
-      </w:r>
-      <w:r>
-        <w:rPr>
-          <w:rFonts w:ascii="Cascadia Mono" w:hAnsi="Cascadia Mono" w:cs="Cascadia Mono"/>
-          <w:color w:val="000000"/>
-          <w:sz w:val="19"/>
-          <w:szCs w:val="19"/>
-        </w:rPr>
-        <w:t>: {</w:t>
-      </w:r>
-    </w:p>
-    <w:p>
-      <w:pPr>
-        <w:autoSpaceDE w:val="0"/>
-        <w:autoSpaceDN w:val="0"/>
-        <w:adjustRightInd w:val="0"/>
-        <w:spacing w:after="0" w:line="240" w:lineRule="auto"/>
-        <w:rPr>
-          <w:rFonts w:ascii="Cascadia Mono" w:hAnsi="Cascadia Mono" w:cs="Cascadia Mono"/>
-          <w:color w:val="000000"/>
-          <w:sz w:val="19"/>
-          <w:szCs w:val="19"/>
-        </w:rPr>
-      </w:pPr>
-      <w:r>
-        <w:rPr>
-          <w:rFonts w:ascii="Cascadia Mono" w:hAnsi="Cascadia Mono" w:cs="Cascadia Mono"/>
-          <w:color w:val="000000"/>
-          <w:sz w:val="19"/>
-          <w:szCs w:val="19"/>
-        </w:rPr>
-        <w:t xml:space="preserve">    </w:t>
-      </w:r>
-      <w:r>
-        <w:rPr>
-          <w:rFonts w:ascii="Cascadia Mono" w:hAnsi="Cascadia Mono" w:cs="Cascadia Mono"/>
-          <w:color w:val="2E75B6"/>
-          <w:sz w:val="19"/>
-          <w:szCs w:val="19"/>
-        </w:rPr>
-        <w:t>"</w:t>
-      </w:r>
-      <w:proofErr w:type="spellStart"/>
-      <w:r>
-        <w:rPr>
-          <w:rFonts w:ascii="Cascadia Mono" w:hAnsi="Cascadia Mono" w:cs="Cascadia Mono"/>
-          <w:color w:val="2E75B6"/>
-          <w:sz w:val="19"/>
-          <w:szCs w:val="19"/>
-        </w:rPr>
-        <w:t>WscKeystoreLocation</w:t>
-      </w:r>
-      <w:proofErr w:type="spellEnd"/>
-      <w:r>
-        <w:rPr>
-          <w:rFonts w:ascii="Cascadia Mono" w:hAnsi="Cascadia Mono" w:cs="Cascadia Mono"/>
-          <w:color w:val="2E75B6"/>
-          <w:sz w:val="19"/>
-          <w:szCs w:val="19"/>
-        </w:rPr>
-        <w:t>"</w:t>
-      </w:r>
-      <w:r>
-        <w:rPr>
-          <w:rFonts w:ascii="Cascadia Mono" w:hAnsi="Cascadia Mono" w:cs="Cascadia Mono"/>
-          <w:color w:val="000000"/>
-          <w:sz w:val="19"/>
-          <w:szCs w:val="19"/>
-        </w:rPr>
-        <w:t xml:space="preserve">: </w:t>
-      </w:r>
-      <w:r>
-        <w:rPr>
-          <w:rFonts w:ascii="Cascadia Mono" w:hAnsi="Cascadia Mono" w:cs="Cascadia Mono"/>
-          <w:color w:val="A31515"/>
-          <w:sz w:val="19"/>
-          <w:szCs w:val="19"/>
-        </w:rPr>
-        <w:t>"</w:t>
-      </w:r>
-      <w:r>
-        <w:rPr>
-          <w:rFonts w:ascii="Cascadia Mono" w:hAnsi="Cascadia Mono" w:cs="Cascadia Mono"/>
-          <w:color w:val="A31515"/>
-          <w:sz w:val="19"/>
-          <w:szCs w:val="19"/>
-        </w:rPr>
-        <w:t>c:/certifikater</w:t>
-      </w:r>
-      <w:r>
-        <w:rPr>
-          <w:rFonts w:ascii="Cascadia Mono" w:hAnsi="Cascadia Mono" w:cs="Cascadia Mono"/>
-          <w:color w:val="A31515"/>
-          <w:sz w:val="19"/>
-          <w:szCs w:val="19"/>
-        </w:rPr>
-        <w:t>/</w:t>
-      </w:r>
-      <w:r>
-        <w:rPr>
-          <w:rFonts w:ascii="Cascadia Mono" w:hAnsi="Cascadia Mono" w:cs="Cascadia Mono"/>
-          <w:color w:val="A31515"/>
-          <w:sz w:val="19"/>
-          <w:szCs w:val="19"/>
-        </w:rPr>
-        <w:t>keystore</w:t>
-      </w:r>
-      <w:r>
-        <w:rPr>
-          <w:rFonts w:ascii="Cascadia Mono" w:hAnsi="Cascadia Mono" w:cs="Cascadia Mono"/>
-          <w:color w:val="A31515"/>
-          <w:sz w:val="19"/>
-          <w:szCs w:val="19"/>
-        </w:rPr>
-        <w:t>.p</w:t>
-      </w:r>
-      <w:r>
-        <w:rPr>
-          <w:rFonts w:ascii="Cascadia Mono" w:hAnsi="Cascadia Mono" w:cs="Cascadia Mono"/>
-          <w:color w:val="A31515"/>
-          <w:sz w:val="19"/>
-          <w:szCs w:val="19"/>
-        </w:rPr>
-        <w:t>12</w:t>
-      </w:r>
-      <w:r>
-        <w:rPr>
-          <w:rFonts w:ascii="Cascadia Mono" w:hAnsi="Cascadia Mono" w:cs="Cascadia Mono"/>
-          <w:color w:val="A31515"/>
-          <w:sz w:val="19"/>
-          <w:szCs w:val="19"/>
-        </w:rPr>
-        <w:t>"</w:t>
-      </w:r>
-      <w:r>
-        <w:rPr>
-          <w:rFonts w:ascii="Cascadia Mono" w:hAnsi="Cascadia Mono" w:cs="Cascadia Mono"/>
-          <w:color w:val="000000"/>
-          <w:sz w:val="19"/>
-          <w:szCs w:val="19"/>
-        </w:rPr>
-        <w:t>,</w:t>
-      </w:r>
-    </w:p>
-    <w:p>
-      <w:pPr>
-        <w:autoSpaceDE w:val="0"/>
-        <w:autoSpaceDN w:val="0"/>
-        <w:adjustRightInd w:val="0"/>
-        <w:spacing w:after="0" w:line="240" w:lineRule="auto"/>
-        <w:rPr>
-          <w:rFonts w:ascii="Cascadia Mono" w:hAnsi="Cascadia Mono" w:cs="Cascadia Mono"/>
-          <w:color w:val="000000"/>
-          <w:sz w:val="19"/>
-          <w:szCs w:val="19"/>
-        </w:rPr>
-      </w:pPr>
-      <w:r>
-        <w:rPr>
-          <w:rFonts w:ascii="Cascadia Mono" w:hAnsi="Cascadia Mono" w:cs="Cascadia Mono"/>
-          <w:color w:val="000000"/>
-          <w:sz w:val="19"/>
-          <w:szCs w:val="19"/>
-        </w:rPr>
-        <w:t xml:space="preserve">    </w:t>
-      </w:r>
-      <w:r>
-        <w:rPr>
-          <w:rFonts w:ascii="Cascadia Mono" w:hAnsi="Cascadia Mono" w:cs="Cascadia Mono"/>
-          <w:color w:val="2E75B6"/>
-          <w:sz w:val="19"/>
-          <w:szCs w:val="19"/>
-        </w:rPr>
-        <w:t>"</w:t>
-      </w:r>
-      <w:proofErr w:type="spellStart"/>
-      <w:r>
-        <w:rPr>
-          <w:rFonts w:ascii="Cascadia Mono" w:hAnsi="Cascadia Mono" w:cs="Cascadia Mono"/>
-          <w:color w:val="2E75B6"/>
-          <w:sz w:val="19"/>
-          <w:szCs w:val="19"/>
-        </w:rPr>
-        <w:t>WscKeystorePassword</w:t>
-      </w:r>
-      <w:proofErr w:type="spellEnd"/>
-      <w:r>
-        <w:rPr>
-          <w:rFonts w:ascii="Cascadia Mono" w:hAnsi="Cascadia Mono" w:cs="Cascadia Mono"/>
-          <w:color w:val="2E75B6"/>
-          <w:sz w:val="19"/>
-          <w:szCs w:val="19"/>
-        </w:rPr>
-        <w:t>"</w:t>
-      </w:r>
-      <w:r>
-        <w:rPr>
-          <w:rFonts w:ascii="Cascadia Mono" w:hAnsi="Cascadia Mono" w:cs="Cascadia Mono"/>
-          <w:color w:val="000000"/>
-          <w:sz w:val="19"/>
-          <w:szCs w:val="19"/>
-        </w:rPr>
-        <w:t xml:space="preserve">: </w:t>
-      </w:r>
-      <w:r>
-        <w:rPr>
-          <w:rFonts w:ascii="Cascadia Mono" w:hAnsi="Cascadia Mono" w:cs="Cascadia Mono"/>
-          <w:color w:val="A31515"/>
-          <w:sz w:val="19"/>
-          <w:szCs w:val="19"/>
-        </w:rPr>
-        <w:t>"</w:t>
-      </w:r>
-      <w:proofErr w:type="spellStart"/>
-      <w:r>
-        <w:rPr>
-          <w:rFonts w:ascii="Cascadia Mono" w:hAnsi="Cascadia Mono" w:cs="Cascadia Mono"/>
-          <w:color w:val="A31515"/>
-          <w:sz w:val="19"/>
-          <w:szCs w:val="19"/>
-        </w:rPr>
-        <w:t>HemmeligKode</w:t>
-      </w:r>
-      <w:proofErr w:type="spellEnd"/>
-      <w:r>
-        <w:rPr>
-          <w:rFonts w:ascii="Cascadia Mono" w:hAnsi="Cascadia Mono" w:cs="Cascadia Mono"/>
-          <w:color w:val="A31515"/>
-          <w:sz w:val="19"/>
-          <w:szCs w:val="19"/>
-        </w:rPr>
-        <w:t>"</w:t>
-      </w:r>
-    </w:p>
-    <w:p>
-      <w:pPr>
-        <w:autoSpaceDE w:val="0"/>
-        <w:autoSpaceDN w:val="0"/>
-        <w:adjustRightInd w:val="0"/>
-        <w:spacing w:after="0" w:line="240" w:lineRule="auto"/>
-        <w:rPr>
-          <w:rFonts w:ascii="Cascadia Mono" w:hAnsi="Cascadia Mono" w:cs="Cascadia Mono"/>
-          <w:color w:val="000000"/>
-          <w:sz w:val="19"/>
-          <w:szCs w:val="19"/>
-        </w:rPr>
-      </w:pPr>
-      <w:r>
-        <w:rPr>
-          <w:rFonts w:ascii="Cascadia Mono" w:hAnsi="Cascadia Mono" w:cs="Cascadia Mono"/>
-          <w:color w:val="000000"/>
-          <w:sz w:val="19"/>
-          <w:szCs w:val="19"/>
-        </w:rPr>
-        <w:t xml:space="preserve">  },</w:t>
-      </w:r>
-    </w:p>
-    <w:p>
-      <w:pPr>
-        <w:autoSpaceDE w:val="0"/>
-        <w:autoSpaceDN w:val="0"/>
-        <w:adjustRightInd w:val="0"/>
-        <w:spacing w:after="0" w:line="240" w:lineRule="auto"/>
-        <w:rPr>
-          <w:rFonts w:ascii="Cascadia Mono" w:hAnsi="Cascadia Mono" w:cs="Cascadia Mono"/>
-          <w:color w:val="000000"/>
-          <w:sz w:val="19"/>
-          <w:szCs w:val="19"/>
-        </w:rPr>
-      </w:pPr>
-    </w:p>
-    <w:p>
-      <w:pPr>
-        <w:autoSpaceDE w:val="0"/>
-        <w:autoSpaceDN w:val="0"/>
-        <w:adjustRightInd w:val="0"/>
-        <w:spacing w:after="0" w:line="240" w:lineRule="auto"/>
-        <w:rPr>
-          <w:rFonts w:ascii="Cascadia Mono" w:hAnsi="Cascadia Mono" w:cs="Cascadia Mono"/>
-          <w:color w:val="000000"/>
-          <w:sz w:val="19"/>
-          <w:szCs w:val="19"/>
-        </w:rPr>
-      </w:pPr>
-      <w:r>
-        <w:rPr>
-          <w:rFonts w:ascii="Cascadia Mono" w:hAnsi="Cascadia Mono" w:cs="Cascadia Mono"/>
-          <w:color w:val="000000"/>
-          <w:sz w:val="19"/>
-          <w:szCs w:val="19"/>
-        </w:rPr>
-        <w:t xml:space="preserve">  </w:t>
-      </w:r>
-      <w:r>
-        <w:rPr>
-          <w:rFonts w:ascii="Cascadia Mono" w:hAnsi="Cascadia Mono" w:cs="Cascadia Mono"/>
-          <w:color w:val="2E75B6"/>
-          <w:sz w:val="19"/>
-          <w:szCs w:val="19"/>
-        </w:rPr>
-        <w:t>"</w:t>
-      </w:r>
-      <w:proofErr w:type="spellStart"/>
-      <w:r>
-        <w:rPr>
-          <w:rFonts w:ascii="Cascadia Mono" w:hAnsi="Cascadia Mono" w:cs="Cascadia Mono"/>
-          <w:color w:val="2E75B6"/>
-          <w:sz w:val="19"/>
-          <w:szCs w:val="19"/>
-        </w:rPr>
-        <w:t>SchedulerSettings</w:t>
-      </w:r>
-      <w:proofErr w:type="spellEnd"/>
-      <w:r>
-        <w:rPr>
-          <w:rFonts w:ascii="Cascadia Mono" w:hAnsi="Cascadia Mono" w:cs="Cascadia Mono"/>
-          <w:color w:val="2E75B6"/>
-          <w:sz w:val="19"/>
-          <w:szCs w:val="19"/>
-        </w:rPr>
-        <w:t>"</w:t>
-      </w:r>
-      <w:r>
-        <w:rPr>
-          <w:rFonts w:ascii="Cascadia Mono" w:hAnsi="Cascadia Mono" w:cs="Cascadia Mono"/>
-          <w:color w:val="000000"/>
-          <w:sz w:val="19"/>
-          <w:szCs w:val="19"/>
-        </w:rPr>
-        <w:t>: {</w:t>
-      </w:r>
-    </w:p>
-    <w:p>
-      <w:pPr>
-        <w:autoSpaceDE w:val="0"/>
-        <w:autoSpaceDN w:val="0"/>
-        <w:adjustRightInd w:val="0"/>
-        <w:spacing w:after="0" w:line="240" w:lineRule="auto"/>
-        <w:rPr>
-          <w:rFonts w:ascii="Cascadia Mono" w:hAnsi="Cascadia Mono" w:cs="Cascadia Mono"/>
-          <w:color w:val="000000"/>
-          <w:sz w:val="19"/>
-          <w:szCs w:val="19"/>
-        </w:rPr>
-      </w:pPr>
-      <w:r>
-        <w:rPr>
-          <w:rFonts w:ascii="Cascadia Mono" w:hAnsi="Cascadia Mono" w:cs="Cascadia Mono"/>
-          <w:color w:val="000000"/>
-          <w:sz w:val="19"/>
-          <w:szCs w:val="19"/>
-        </w:rPr>
-        <w:t xml:space="preserve">    </w:t>
-      </w:r>
-      <w:r>
-        <w:rPr>
-          <w:rFonts w:ascii="Cascadia Mono" w:hAnsi="Cascadia Mono" w:cs="Cascadia Mono"/>
-          <w:color w:val="2E75B6"/>
-          <w:sz w:val="19"/>
-          <w:szCs w:val="19"/>
-        </w:rPr>
-        <w:t>"Enabled"</w:t>
-      </w:r>
-      <w:r>
-        <w:rPr>
-          <w:rFonts w:ascii="Cascadia Mono" w:hAnsi="Cascadia Mono" w:cs="Cascadia Mono"/>
-          <w:color w:val="000000"/>
-          <w:sz w:val="19"/>
-          <w:szCs w:val="19"/>
-        </w:rPr>
-        <w:t xml:space="preserve">: </w:t>
-      </w:r>
-      <w:r>
-        <w:rPr>
-          <w:rFonts w:ascii="Cascadia Mono" w:hAnsi="Cascadia Mono" w:cs="Cascadia Mono"/>
-          <w:color w:val="0000FF"/>
-          <w:sz w:val="19"/>
-          <w:szCs w:val="19"/>
-        </w:rPr>
-        <w:t>true</w:t>
-      </w:r>
-      <w:r>
-        <w:rPr>
-          <w:rFonts w:ascii="Cascadia Mono" w:hAnsi="Cascadia Mono" w:cs="Cascadia Mono"/>
-          <w:color w:val="000000"/>
-          <w:sz w:val="19"/>
-          <w:szCs w:val="19"/>
-        </w:rPr>
-        <w:t>,</w:t>
-      </w:r>
-    </w:p>
-    <w:p>
-      <w:pPr>
-        <w:autoSpaceDE w:val="0"/>
-        <w:autoSpaceDN w:val="0"/>
-        <w:adjustRightInd w:val="0"/>
-        <w:spacing w:after="0" w:line="240" w:lineRule="auto"/>
-        <w:rPr>
-          <w:rFonts w:ascii="Cascadia Mono" w:hAnsi="Cascadia Mono" w:cs="Cascadia Mono"/>
-          <w:color w:val="000000"/>
-          <w:sz w:val="19"/>
-          <w:szCs w:val="19"/>
-          <w:lang w:val="da-DK"/>
-        </w:rPr>
-      </w:pPr>
-      <w:r>
-        <w:rPr>
-          <w:rFonts w:ascii="Cascadia Mono" w:hAnsi="Cascadia Mono" w:cs="Cascadia Mono"/>
-          <w:color w:val="000000"/>
-          <w:sz w:val="19"/>
-          <w:szCs w:val="19"/>
-        </w:rPr>
-        <w:t xml:space="preserve">    </w:t>
-      </w:r>
-      <w:r>
-        <w:rPr>
-          <w:rFonts w:ascii="Cascadia Mono" w:hAnsi="Cascadia Mono" w:cs="Cascadia Mono"/>
-          <w:color w:val="2E75B6"/>
-          <w:sz w:val="19"/>
-          <w:szCs w:val="19"/>
-          <w:lang w:val="da-DK"/>
-        </w:rPr>
-        <w:t>"DBConnectionString"</w:t>
-      </w:r>
-      <w:r>
-        <w:rPr>
-          <w:rFonts w:ascii="Cascadia Mono" w:hAnsi="Cascadia Mono" w:cs="Cascadia Mono"/>
-          <w:color w:val="000000"/>
-          <w:sz w:val="19"/>
-          <w:szCs w:val="19"/>
-          <w:lang w:val="da-DK"/>
-        </w:rPr>
-        <w:t xml:space="preserve">: </w:t>
-      </w:r>
-      <w:r>
-        <w:rPr>
-          <w:rFonts w:ascii="Cascadia Mono" w:hAnsi="Cascadia Mono" w:cs="Cascadia Mono"/>
-          <w:color w:val="A31515"/>
-          <w:sz w:val="19"/>
-          <w:szCs w:val="19"/>
-          <w:lang w:val="da-DK"/>
-        </w:rPr>
-        <w:t>"server=127.0.0.1;user id=SA;password=Test1234;Database=os2sync"</w:t>
-      </w:r>
-      <w:r>
-        <w:rPr>
-          <w:rFonts w:ascii="Cascadia Mono" w:hAnsi="Cascadia Mono" w:cs="Cascadia Mono"/>
-          <w:color w:val="000000"/>
-          <w:sz w:val="19"/>
-          <w:szCs w:val="19"/>
-          <w:lang w:val="da-DK"/>
-        </w:rPr>
-        <w:t>,</w:t>
-      </w:r>
-    </w:p>
-    <w:p>
-      <w:pPr>
-        <w:autoSpaceDE w:val="0"/>
-        <w:autoSpaceDN w:val="0"/>
-        <w:adjustRightInd w:val="0"/>
-        <w:spacing w:after="0" w:line="240" w:lineRule="auto"/>
-        <w:rPr>
-          <w:rFonts w:ascii="Cascadia Mono" w:hAnsi="Cascadia Mono" w:cs="Cascadia Mono"/>
-          <w:color w:val="000000"/>
-          <w:sz w:val="19"/>
-          <w:szCs w:val="19"/>
-          <w:lang w:val="da-DK"/>
-        </w:rPr>
-      </w:pPr>
-      <w:r>
-        <w:rPr>
-          <w:rFonts w:ascii="Cascadia Mono" w:hAnsi="Cascadia Mono" w:cs="Cascadia Mono"/>
-          <w:color w:val="000000"/>
-          <w:sz w:val="19"/>
-          <w:szCs w:val="19"/>
-          <w:lang w:val="da-DK"/>
-        </w:rPr>
-        <w:t xml:space="preserve">    </w:t>
-      </w:r>
-      <w:r>
-        <w:rPr>
-          <w:rFonts w:ascii="Cascadia Mono" w:hAnsi="Cascadia Mono" w:cs="Cascadia Mono"/>
-          <w:color w:val="2E75B6"/>
-          <w:sz w:val="19"/>
-          <w:szCs w:val="19"/>
-          <w:lang w:val="da-DK"/>
-        </w:rPr>
-        <w:t>"DBType"</w:t>
-      </w:r>
-      <w:r>
-        <w:rPr>
-          <w:rFonts w:ascii="Cascadia Mono" w:hAnsi="Cascadia Mono" w:cs="Cascadia Mono"/>
-          <w:color w:val="000000"/>
-          <w:sz w:val="19"/>
-          <w:szCs w:val="19"/>
-          <w:lang w:val="da-DK"/>
-        </w:rPr>
-        <w:t xml:space="preserve">: </w:t>
-      </w:r>
-      <w:r>
-        <w:rPr>
-          <w:rFonts w:ascii="Cascadia Mono" w:hAnsi="Cascadia Mono" w:cs="Cascadia Mono"/>
-          <w:color w:val="A31515"/>
-          <w:sz w:val="19"/>
-          <w:szCs w:val="19"/>
-          <w:lang w:val="da-DK"/>
-        </w:rPr>
-        <w:t>"MSSQL"</w:t>
-      </w:r>
-    </w:p>
-    <w:p>
-      <w:pPr>
-        <w:autoSpaceDE w:val="0"/>
-        <w:autoSpaceDN w:val="0"/>
-        <w:adjustRightInd w:val="0"/>
-        <w:spacing w:after="0" w:line="240" w:lineRule="auto"/>
-        <w:rPr>
-          <w:rFonts w:ascii="Cascadia Mono" w:hAnsi="Cascadia Mono" w:cs="Cascadia Mono"/>
-          <w:color w:val="000000"/>
-          <w:sz w:val="19"/>
-          <w:szCs w:val="19"/>
-          <w:lang w:val="da-DK"/>
-        </w:rPr>
-      </w:pPr>
-      <w:r>
-        <w:rPr>
-          <w:rFonts w:ascii="Cascadia Mono" w:hAnsi="Cascadia Mono" w:cs="Cascadia Mono"/>
-          <w:color w:val="000000"/>
-          <w:sz w:val="19"/>
-          <w:szCs w:val="19"/>
-          <w:lang w:val="da-DK"/>
-        </w:rPr>
-        <w:t xml:space="preserve">  }</w:t>
-      </w:r>
-    </w:p>
-    <w:p>
-      <w:pPr>
-        <w:autoSpaceDE w:val="0"/>
-        <w:autoSpaceDN w:val="0"/>
-        <w:adjustRightInd w:val="0"/>
-        <w:spacing w:after="0" w:line="240" w:lineRule="auto"/>
-        <w:rPr>
-          <w:rFonts w:ascii="Cascadia Mono" w:hAnsi="Cascadia Mono" w:cs="Cascadia Mono"/>
-          <w:color w:val="000000"/>
-          <w:sz w:val="19"/>
-          <w:szCs w:val="19"/>
-          <w:lang w:val="da-DK"/>
-        </w:rPr>
-      </w:pPr>
-      <w:r>
-        <w:rPr>
-          <w:rFonts w:ascii="Cascadia Mono" w:hAnsi="Cascadia Mono" w:cs="Cascadia Mono"/>
-          <w:color w:val="000000"/>
-          <w:sz w:val="19"/>
-          <w:szCs w:val="19"/>
           <w:lang w:val="da-DK"/>
         </w:rPr>
         <w:t>}</w:t>
@@ -3274,22 +3087,9 @@
       </w:pPr>
       <w:bookmarkStart w:id="5" w:name="_Toc157951985"/>
       <w:r>
-        <w:t xml:space="preserve">Windows Service </w:t>
-      </w:r>
-      <w:proofErr w:type="spellStart"/>
-      <w:r>
-        <w:t>specifikke</w:t>
-      </w:r>
-      <w:proofErr w:type="spellEnd"/>
-      <w:r>
-        <w:t xml:space="preserve"> </w:t>
-      </w:r>
-      <w:proofErr w:type="spellStart"/>
-      <w:r>
-        <w:t>konfigurationsparametre</w:t>
+        <w:t>Windows Service specifikke konfigurationsparametre</w:t>
       </w:r>
       <w:bookmarkEnd w:id="5"/>
-      <w:proofErr w:type="spellEnd"/>
     </w:p>
     <w:p>
       <w:pPr>
@@ -3589,21 +3389,41 @@
         <w:rPr>
           <w:rFonts w:ascii="Courier New" w:hAnsi="Courier New" w:cs="Courier New"/>
         </w:rPr>
-        <w:t xml:space="preserve">      </w:t>
-      </w:r>
-      <w:proofErr w:type="spellStart"/>
-      <w:r>
+        <w:t xml:space="preserve">      StsSettings:StsCertificateLocation: "/home/trust/sts.cer"</w:t>
+      </w:r>
+    </w:p>
+    <w:p>
+      <w:pPr>
+        <w:spacing w:after="40"/>
         <w:rPr>
           <w:rFonts w:ascii="Courier New" w:hAnsi="Courier New" w:cs="Courier New"/>
         </w:rPr>
-        <w:t>StsSettings:StsCertificateLocation</w:t>
-      </w:r>
-      <w:proofErr w:type="spellEnd"/>
-      <w:r>
+      </w:pPr>
+    </w:p>
+    <w:p>
+      <w:pPr>
+        <w:spacing w:after="40"/>
         <w:rPr>
           <w:rFonts w:ascii="Courier New" w:hAnsi="Courier New" w:cs="Courier New"/>
         </w:rPr>
-        <w:t>: "/home/trust/sts.cer"</w:t>
+      </w:pPr>
+      <w:r>
+        <w:rPr>
+          <w:rFonts w:ascii="Courier New" w:hAnsi="Courier New" w:cs="Courier New"/>
+        </w:rPr>
+        <w:t xml:space="preserve">      ServiceSettings:WspCertificateLocation:  "/home/trust/</w:t>
+      </w:r>
+      <w:r>
+        <w:rPr>
+          <w:rFonts w:ascii="Courier New" w:hAnsi="Courier New" w:cs="Courier New"/>
+        </w:rPr>
+        <w:t>organisation</w:t>
+      </w:r>
+      <w:r>
+        <w:rPr>
+          <w:rFonts w:ascii="Courier New" w:hAnsi="Courier New" w:cs="Courier New"/>
+        </w:rPr>
+        <w:t>.cer"</w:t>
       </w:r>
     </w:p>
     <w:p>
@@ -3625,33 +3445,45 @@
         <w:rPr>
           <w:rFonts w:ascii="Courier New" w:hAnsi="Courier New" w:cs="Courier New"/>
         </w:rPr>
-        <w:t xml:space="preserve">      </w:t>
-      </w:r>
-      <w:proofErr w:type="spellStart"/>
+        <w:t xml:space="preserve">      ClientSettings:WscKeystoreLocation: "/home/cert/</w:t>
+      </w:r>
       <w:r>
         <w:rPr>
           <w:rFonts w:ascii="Courier New" w:hAnsi="Courier New" w:cs="Courier New"/>
         </w:rPr>
-        <w:t>ServiceSettings:WspCertificateLocation</w:t>
-      </w:r>
-      <w:proofErr w:type="spellEnd"/>
+        <w:t>keystore</w:t>
+      </w:r>
       <w:r>
         <w:rPr>
           <w:rFonts w:ascii="Courier New" w:hAnsi="Courier New" w:cs="Courier New"/>
         </w:rPr>
-        <w:t>:  "/home/trust/</w:t>
-      </w:r>
-      <w:r>
+        <w:t>.pfx"</w:t>
+      </w:r>
+    </w:p>
+    <w:p>
+      <w:pPr>
+        <w:spacing w:after="40"/>
         <w:rPr>
           <w:rFonts w:ascii="Courier New" w:hAnsi="Courier New" w:cs="Courier New"/>
         </w:rPr>
-        <w:t>organisation</w:t>
-      </w:r>
+      </w:pPr>
       <w:r>
         <w:rPr>
           <w:rFonts w:ascii="Courier New" w:hAnsi="Courier New" w:cs="Courier New"/>
         </w:rPr>
-        <w:t>.cer"</w:t>
+        <w:t xml:space="preserve">      ClientSettings:WscKeystorePassword: "</w:t>
+      </w:r>
+      <w:r>
+        <w:rPr>
+          <w:rFonts w:ascii="Courier New" w:hAnsi="Courier New" w:cs="Courier New"/>
+        </w:rPr>
+        <w:t>TopHemmeligt</w:t>
+      </w:r>
+      <w:r>
+        <w:rPr>
+          <w:rFonts w:ascii="Courier New" w:hAnsi="Courier New" w:cs="Courier New"/>
+        </w:rPr>
+        <w:t>"</w:t>
       </w:r>
     </w:p>
     <w:p>
@@ -3673,41 +3505,49 @@
         <w:rPr>
           <w:rFonts w:ascii="Courier New" w:hAnsi="Courier New" w:cs="Courier New"/>
         </w:rPr>
-        <w:t xml:space="preserve">      </w:t>
-      </w:r>
-      <w:proofErr w:type="spellStart"/>
-      <w:r>
+        <w:t xml:space="preserve">      SchedulerSettings:Enabled: "true"</w:t>
+      </w:r>
+    </w:p>
+    <w:p>
+      <w:pPr>
+        <w:spacing w:after="40"/>
         <w:rPr>
           <w:rFonts w:ascii="Courier New" w:hAnsi="Courier New" w:cs="Courier New"/>
         </w:rPr>
-        <w:t>ClientSettings:WscKeystoreLocation</w:t>
-      </w:r>
-      <w:proofErr w:type="spellEnd"/>
+      </w:pPr>
       <w:r>
         <w:rPr>
           <w:rFonts w:ascii="Courier New" w:hAnsi="Courier New" w:cs="Courier New"/>
         </w:rPr>
-        <w:t>: "/home/cert/</w:t>
-      </w:r>
-      <w:proofErr w:type="spellStart"/>
-      <w:r>
+        <w:t xml:space="preserve">      SchedulerSettings:DBConnectionString: "server=127.0.0.1;user id=root;password=Test1234;Database=os2sync"</w:t>
+      </w:r>
+    </w:p>
+    <w:p>
+      <w:pPr>
+        <w:spacing w:after="40"/>
         <w:rPr>
           <w:rFonts w:ascii="Courier New" w:hAnsi="Courier New" w:cs="Courier New"/>
         </w:rPr>
-        <w:t>keystore</w:t>
-      </w:r>
+      </w:pPr>
       <w:r>
         <w:rPr>
           <w:rFonts w:ascii="Courier New" w:hAnsi="Courier New" w:cs="Courier New"/>
         </w:rPr>
-        <w:t>.pfx</w:t>
-      </w:r>
-      <w:proofErr w:type="spellEnd"/>
-      <w:r>
+        <w:t xml:space="preserve">      SchedulerSettings:DBType: "MYSQL"</w:t>
+      </w:r>
+    </w:p>
+    <w:p>
+      <w:pPr>
+        <w:spacing w:after="40"/>
         <w:rPr>
           <w:rFonts w:ascii="Courier New" w:hAnsi="Courier New" w:cs="Courier New"/>
         </w:rPr>
-        <w:t>"</w:t>
+      </w:pPr>
+      <w:r>
+        <w:rPr>
+          <w:rFonts w:ascii="Courier New" w:hAnsi="Courier New" w:cs="Courier New"/>
+        </w:rPr>
+        <w:t xml:space="preserve">    volumes:</w:t>
       </w:r>
     </w:p>
     <w:p>
@@ -3721,214 +3561,44 @@
         <w:rPr>
           <w:rFonts w:ascii="Courier New" w:hAnsi="Courier New" w:cs="Courier New"/>
         </w:rPr>
-        <w:t xml:space="preserve">      </w:t>
-      </w:r>
-      <w:proofErr w:type="spellStart"/>
+        <w:t xml:space="preserve">      - /</w:t>
+      </w:r>
       <w:r>
         <w:rPr>
           <w:rFonts w:ascii="Courier New" w:hAnsi="Courier New" w:cs="Courier New"/>
         </w:rPr>
-        <w:t>ClientSettings:WscKeystorePassword</w:t>
-      </w:r>
-      <w:proofErr w:type="spellEnd"/>
+        <w:t>path/to/keystore</w:t>
+      </w:r>
       <w:r>
         <w:rPr>
           <w:rFonts w:ascii="Courier New" w:hAnsi="Courier New" w:cs="Courier New"/>
         </w:rPr>
-        <w:t>: "</w:t>
-      </w:r>
-      <w:proofErr w:type="spellStart"/>
-      <w:r>
+        <w:t>:/home/cert</w:t>
+      </w:r>
+    </w:p>
+    <w:p>
+      <w:pPr>
+        <w:spacing w:after="40"/>
         <w:rPr>
           <w:rFonts w:ascii="Courier New" w:hAnsi="Courier New" w:cs="Courier New"/>
         </w:rPr>
-        <w:t>TopHemmeligt</w:t>
-      </w:r>
-      <w:proofErr w:type="spellEnd"/>
+      </w:pPr>
       <w:r>
         <w:rPr>
           <w:rFonts w:ascii="Courier New" w:hAnsi="Courier New" w:cs="Courier New"/>
         </w:rPr>
-        <w:t>"</w:t>
-      </w:r>
-    </w:p>
-    <w:p>
-      <w:pPr>
-        <w:spacing w:after="40"/>
+        <w:t xml:space="preserve">      - /</w:t>
+      </w:r>
+      <w:r>
         <w:rPr>
           <w:rFonts w:ascii="Courier New" w:hAnsi="Courier New" w:cs="Courier New"/>
         </w:rPr>
-      </w:pPr>
-    </w:p>
-    <w:p>
-      <w:pPr>
-        <w:spacing w:after="40"/>
+        <w:t>path/to/trusttore</w:t>
+      </w:r>
+      <w:r>
         <w:rPr>
           <w:rFonts w:ascii="Courier New" w:hAnsi="Courier New" w:cs="Courier New"/>
         </w:rPr>
-      </w:pPr>
-      <w:r>
-        <w:rPr>
-          <w:rFonts w:ascii="Courier New" w:hAnsi="Courier New" w:cs="Courier New"/>
-        </w:rPr>
-        <w:t xml:space="preserve">      </w:t>
-      </w:r>
-      <w:proofErr w:type="spellStart"/>
-      <w:r>
-        <w:rPr>
-          <w:rFonts w:ascii="Courier New" w:hAnsi="Courier New" w:cs="Courier New"/>
-        </w:rPr>
-        <w:t>SchedulerSettings:Enabled</w:t>
-      </w:r>
-      <w:proofErr w:type="spellEnd"/>
-      <w:r>
-        <w:rPr>
-          <w:rFonts w:ascii="Courier New" w:hAnsi="Courier New" w:cs="Courier New"/>
-        </w:rPr>
-        <w:t>: "true"</w:t>
-      </w:r>
-    </w:p>
-    <w:p>
-      <w:pPr>
-        <w:spacing w:after="40"/>
-        <w:rPr>
-          <w:rFonts w:ascii="Courier New" w:hAnsi="Courier New" w:cs="Courier New"/>
-        </w:rPr>
-      </w:pPr>
-      <w:r>
-        <w:rPr>
-          <w:rFonts w:ascii="Courier New" w:hAnsi="Courier New" w:cs="Courier New"/>
-        </w:rPr>
-        <w:t xml:space="preserve">      </w:t>
-      </w:r>
-      <w:proofErr w:type="spellStart"/>
-      <w:r>
-        <w:rPr>
-          <w:rFonts w:ascii="Courier New" w:hAnsi="Courier New" w:cs="Courier New"/>
-        </w:rPr>
-        <w:t>SchedulerSettings:DBConnectionString</w:t>
-      </w:r>
-      <w:proofErr w:type="spellEnd"/>
-      <w:r>
-        <w:rPr>
-          <w:rFonts w:ascii="Courier New" w:hAnsi="Courier New" w:cs="Courier New"/>
-        </w:rPr>
-        <w:t>: "server=127.0.0.1;user id=</w:t>
-      </w:r>
-      <w:proofErr w:type="spellStart"/>
-      <w:r>
-        <w:rPr>
-          <w:rFonts w:ascii="Courier New" w:hAnsi="Courier New" w:cs="Courier New"/>
-        </w:rPr>
-        <w:t>root;password</w:t>
-      </w:r>
-      <w:proofErr w:type="spellEnd"/>
-      <w:r>
-        <w:rPr>
-          <w:rFonts w:ascii="Courier New" w:hAnsi="Courier New" w:cs="Courier New"/>
-        </w:rPr>
-        <w:t>=Test1234;Database=os2sync"</w:t>
-      </w:r>
-    </w:p>
-    <w:p>
-      <w:pPr>
-        <w:spacing w:after="40"/>
-        <w:rPr>
-          <w:rFonts w:ascii="Courier New" w:hAnsi="Courier New" w:cs="Courier New"/>
-        </w:rPr>
-      </w:pPr>
-      <w:r>
-        <w:rPr>
-          <w:rFonts w:ascii="Courier New" w:hAnsi="Courier New" w:cs="Courier New"/>
-        </w:rPr>
-        <w:t xml:space="preserve">      </w:t>
-      </w:r>
-      <w:proofErr w:type="spellStart"/>
-      <w:r>
-        <w:rPr>
-          <w:rFonts w:ascii="Courier New" w:hAnsi="Courier New" w:cs="Courier New"/>
-        </w:rPr>
-        <w:t>SchedulerSettings:DBType</w:t>
-      </w:r>
-      <w:proofErr w:type="spellEnd"/>
-      <w:r>
-        <w:rPr>
-          <w:rFonts w:ascii="Courier New" w:hAnsi="Courier New" w:cs="Courier New"/>
-        </w:rPr>
-        <w:t>: "MYSQL"</w:t>
-      </w:r>
-    </w:p>
-    <w:p>
-      <w:pPr>
-        <w:spacing w:after="40"/>
-        <w:rPr>
-          <w:rFonts w:ascii="Courier New" w:hAnsi="Courier New" w:cs="Courier New"/>
-        </w:rPr>
-      </w:pPr>
-      <w:r>
-        <w:rPr>
-          <w:rFonts w:ascii="Courier New" w:hAnsi="Courier New" w:cs="Courier New"/>
-        </w:rPr>
-        <w:t xml:space="preserve">    volumes:</w:t>
-      </w:r>
-    </w:p>
-    <w:p>
-      <w:pPr>
-        <w:spacing w:after="40"/>
-        <w:rPr>
-          <w:rFonts w:ascii="Courier New" w:hAnsi="Courier New" w:cs="Courier New"/>
-        </w:rPr>
-      </w:pPr>
-      <w:r>
-        <w:rPr>
-          <w:rFonts w:ascii="Courier New" w:hAnsi="Courier New" w:cs="Courier New"/>
-        </w:rPr>
-        <w:t xml:space="preserve">      - /</w:t>
-      </w:r>
-      <w:r>
-        <w:rPr>
-          <w:rFonts w:ascii="Courier New" w:hAnsi="Courier New" w:cs="Courier New"/>
-        </w:rPr>
-        <w:t>path/to/keystore</w:t>
-      </w:r>
-      <w:r>
-        <w:rPr>
-          <w:rFonts w:ascii="Courier New" w:hAnsi="Courier New" w:cs="Courier New"/>
-        </w:rPr>
-        <w:t>:/home/cert</w:t>
-      </w:r>
-    </w:p>
-    <w:p>
-      <w:pPr>
-        <w:spacing w:after="40"/>
-        <w:rPr>
-          <w:rFonts w:ascii="Courier New" w:hAnsi="Courier New" w:cs="Courier New"/>
-        </w:rPr>
-      </w:pPr>
-      <w:r>
-        <w:rPr>
-          <w:rFonts w:ascii="Courier New" w:hAnsi="Courier New" w:cs="Courier New"/>
-        </w:rPr>
-        <w:t xml:space="preserve">      - /</w:t>
-      </w:r>
-      <w:r>
-        <w:rPr>
-          <w:rFonts w:ascii="Courier New" w:hAnsi="Courier New" w:cs="Courier New"/>
-        </w:rPr>
-        <w:t>path/to/</w:t>
-      </w:r>
-      <w:proofErr w:type="spellStart"/>
-      <w:r>
-        <w:rPr>
-          <w:rFonts w:ascii="Courier New" w:hAnsi="Courier New" w:cs="Courier New"/>
-        </w:rPr>
-        <w:t>trusttore</w:t>
-      </w:r>
-      <w:proofErr w:type="spellEnd"/>
-      <w:r>
-        <w:rPr>
-          <w:rFonts w:ascii="Courier New" w:hAnsi="Courier New" w:cs="Courier New"/>
-        </w:rPr>
         <w:t>:/home/trust</w:t>
       </w:r>
     </w:p>
@@ -3939,25 +3609,12 @@
       </w:pPr>
       <w:bookmarkStart w:id="8" w:name="_Toc157951988"/>
       <w:r>
-        <w:t xml:space="preserve">Docker </w:t>
-      </w:r>
-      <w:proofErr w:type="spellStart"/>
-      <w:r>
-        <w:t>specifikke</w:t>
-      </w:r>
-      <w:proofErr w:type="spellEnd"/>
-      <w:r>
-        <w:t xml:space="preserve"> </w:t>
-      </w:r>
-      <w:proofErr w:type="spellStart"/>
-      <w:r>
-        <w:t>k</w:t>
+        <w:t>Docker specifikke k</w:t>
       </w:r>
       <w:r>
         <w:t>onfigurationsparametre</w:t>
       </w:r>
       <w:bookmarkEnd w:id="8"/>
-      <w:proofErr w:type="spellEnd"/>
     </w:p>
     <w:p>
       <w:pPr>
@@ -4028,12 +3685,10 @@
         <w:pStyle w:val="Heading1"/>
       </w:pPr>
       <w:bookmarkStart w:id="9" w:name="_Toc157951989"/>
-      <w:proofErr w:type="spellStart"/>
       <w:r>
         <w:t>Konfiguration</w:t>
       </w:r>
       <w:bookmarkEnd w:id="9"/>
-      <w:proofErr w:type="spellEnd"/>
     </w:p>
     <w:p>
       <w:pPr>
@@ -4064,13 +3719,14 @@
     <w:tbl>
       <w:tblPr>
         <w:tblStyle w:val="GridTable1Light-Accent5"/>
-        <w:tblW w:w="8686" w:type="dxa"/>
+        <w:tblW w:w="9628" w:type="dxa"/>
+        <w:tblLayout w:type="fixed"/>
         <w:tblLook w:val="04A0" w:firstRow="1" w:lastRow="0" w:firstColumn="1" w:lastColumn="0" w:noHBand="0" w:noVBand="1"/>
       </w:tblPr>
       <w:tblGrid>
-        <w:gridCol w:w="3138"/>
-        <w:gridCol w:w="1014"/>
-        <w:gridCol w:w="5476"/>
+        <w:gridCol w:w="3539"/>
+        <w:gridCol w:w="1134"/>
+        <w:gridCol w:w="4955"/>
       </w:tblGrid>
       <w:tr>
         <w:trPr>
@@ -4079,7 +3735,7 @@
         <w:tc>
           <w:tcPr>
             <w:cnfStyle w:val="001000000000" w:firstRow="0" w:lastRow="0" w:firstColumn="1" w:lastColumn="0" w:oddVBand="0" w:evenVBand="0" w:oddHBand="0" w:evenHBand="0" w:firstRowFirstColumn="0" w:firstRowLastColumn="0" w:lastRowFirstColumn="0" w:lastRowLastColumn="0"/>
-            <w:tcW w:w="2660" w:type="dxa"/>
+            <w:tcW w:w="3539" w:type="dxa"/>
             <w:shd w:val="clear" w:color="auto" w:fill="BDD6EE" w:themeFill="accent1" w:themeFillTint="66"/>
           </w:tcPr>
           <w:p>
@@ -4099,7 +3755,7 @@
         </w:tc>
         <w:tc>
           <w:tcPr>
-            <w:tcW w:w="1588" w:type="dxa"/>
+            <w:tcW w:w="1134" w:type="dxa"/>
             <w:shd w:val="clear" w:color="auto" w:fill="BDD6EE" w:themeFill="accent1" w:themeFillTint="66"/>
           </w:tcPr>
           <w:p>
@@ -4119,7 +3775,7 @@
         </w:tc>
         <w:tc>
           <w:tcPr>
-            <w:tcW w:w="4438" w:type="dxa"/>
+            <w:tcW w:w="4955" w:type="dxa"/>
             <w:shd w:val="clear" w:color="auto" w:fill="BDD6EE" w:themeFill="accent1" w:themeFillTint="66"/>
           </w:tcPr>
           <w:p>
@@ -4142,7 +3798,7 @@
         <w:tc>
           <w:tcPr>
             <w:cnfStyle w:val="001000000000" w:firstRow="0" w:lastRow="0" w:firstColumn="1" w:lastColumn="0" w:oddVBand="0" w:evenVBand="0" w:oddHBand="0" w:evenHBand="0" w:firstRowFirstColumn="0" w:firstRowLastColumn="0" w:lastRowFirstColumn="0" w:lastRowLastColumn="0"/>
-            <w:tcW w:w="2660" w:type="dxa"/>
+            <w:tcW w:w="3539" w:type="dxa"/>
           </w:tcPr>
           <w:p>
             <w:pPr>
@@ -4164,7 +3820,7 @@
         </w:tc>
         <w:tc>
           <w:tcPr>
-            <w:tcW w:w="1588" w:type="dxa"/>
+            <w:tcW w:w="1134" w:type="dxa"/>
           </w:tcPr>
           <w:p>
             <w:pPr>
@@ -4177,7 +3833,7 @@
         </w:tc>
         <w:tc>
           <w:tcPr>
-            <w:tcW w:w="4438" w:type="dxa"/>
+            <w:tcW w:w="4955" w:type="dxa"/>
           </w:tcPr>
           <w:p>
             <w:pPr>
@@ -4201,7 +3857,7 @@
         <w:tc>
           <w:tcPr>
             <w:cnfStyle w:val="001000000000" w:firstRow="0" w:lastRow="0" w:firstColumn="1" w:lastColumn="0" w:oddVBand="0" w:evenVBand="0" w:oddHBand="0" w:evenHBand="0" w:firstRowFirstColumn="0" w:firstRowLastColumn="0" w:lastRowFirstColumn="0" w:lastRowLastColumn="0"/>
-            <w:tcW w:w="2660" w:type="dxa"/>
+            <w:tcW w:w="3539" w:type="dxa"/>
           </w:tcPr>
           <w:p>
             <w:pPr>
@@ -4210,7 +3866,6 @@
                 <w:b w:val="0"/>
               </w:rPr>
             </w:pPr>
-            <w:proofErr w:type="spellStart"/>
             <w:r>
               <w:rPr>
                 <w:rFonts w:ascii="Courier New" w:hAnsi="Courier New" w:cs="Courier New"/>
@@ -4218,12 +3873,11 @@
               </w:rPr>
               <w:t>CvrUuid</w:t>
             </w:r>
-            <w:proofErr w:type="spellEnd"/>
           </w:p>
         </w:tc>
         <w:tc>
           <w:tcPr>
-            <w:tcW w:w="1588" w:type="dxa"/>
+            <w:tcW w:w="1134" w:type="dxa"/>
           </w:tcPr>
           <w:p>
             <w:pPr>
@@ -4236,7 +3890,7 @@
         </w:tc>
         <w:tc>
           <w:tcPr>
-            <w:tcW w:w="4438" w:type="dxa"/>
+            <w:tcW w:w="4955" w:type="dxa"/>
           </w:tcPr>
           <w:p>
             <w:pPr>
@@ -4267,7 +3921,7 @@
         <w:tc>
           <w:tcPr>
             <w:cnfStyle w:val="001000000000" w:firstRow="0" w:lastRow="0" w:firstColumn="1" w:lastColumn="0" w:oddVBand="0" w:evenVBand="0" w:oddHBand="0" w:evenHBand="0" w:firstRowFirstColumn="0" w:firstRowLastColumn="0" w:lastRowFirstColumn="0" w:lastRowLastColumn="0"/>
-            <w:tcW w:w="2660" w:type="dxa"/>
+            <w:tcW w:w="3539" w:type="dxa"/>
           </w:tcPr>
           <w:p>
             <w:pPr>
@@ -4276,7 +3930,6 @@
                 <w:b w:val="0"/>
               </w:rPr>
             </w:pPr>
-            <w:proofErr w:type="spellStart"/>
             <w:r>
               <w:rPr>
                 <w:rFonts w:ascii="Courier New" w:hAnsi="Courier New" w:cs="Courier New"/>
@@ -4284,12 +3937,11 @@
               </w:rPr>
               <w:t>TrustAllCertificates</w:t>
             </w:r>
-            <w:proofErr w:type="spellEnd"/>
           </w:p>
         </w:tc>
         <w:tc>
           <w:tcPr>
-            <w:tcW w:w="1588" w:type="dxa"/>
+            <w:tcW w:w="1134" w:type="dxa"/>
           </w:tcPr>
           <w:p>
             <w:pPr>
@@ -4308,7 +3960,7 @@
         </w:tc>
         <w:tc>
           <w:tcPr>
-            <w:tcW w:w="4438" w:type="dxa"/>
+            <w:tcW w:w="4955" w:type="dxa"/>
           </w:tcPr>
           <w:p>
             <w:pPr>
@@ -4339,7 +3991,7 @@
         <w:tc>
           <w:tcPr>
             <w:cnfStyle w:val="001000000000" w:firstRow="0" w:lastRow="0" w:firstColumn="1" w:lastColumn="0" w:oddVBand="0" w:evenVBand="0" w:oddHBand="0" w:evenHBand="0" w:firstRowFirstColumn="0" w:firstRowLastColumn="0" w:lastRowFirstColumn="0" w:lastRowLastColumn="0"/>
-            <w:tcW w:w="2660" w:type="dxa"/>
+            <w:tcW w:w="3539" w:type="dxa"/>
           </w:tcPr>
           <w:p>
             <w:pPr>
@@ -4359,7 +4011,7 @@
         </w:tc>
         <w:tc>
           <w:tcPr>
-            <w:tcW w:w="1588" w:type="dxa"/>
+            <w:tcW w:w="1134" w:type="dxa"/>
           </w:tcPr>
           <w:p>
             <w:pPr>
@@ -4378,7 +4030,7 @@
         </w:tc>
         <w:tc>
           <w:tcPr>
-            <w:tcW w:w="4438" w:type="dxa"/>
+            <w:tcW w:w="4955" w:type="dxa"/>
           </w:tcPr>
           <w:p>
             <w:pPr>
@@ -4416,45 +4068,92 @@
         <w:tc>
           <w:tcPr>
             <w:cnfStyle w:val="001000000000" w:firstRow="0" w:lastRow="0" w:firstColumn="1" w:lastColumn="0" w:oddVBand="0" w:evenVBand="0" w:oddHBand="0" w:evenHBand="0" w:firstRowFirstColumn="0" w:firstRowLastColumn="0" w:lastRowFirstColumn="0" w:lastRowLastColumn="0"/>
-            <w:tcW w:w="2660" w:type="dxa"/>
+            <w:tcW w:w="3539" w:type="dxa"/>
           </w:tcPr>
           <w:p>
             <w:pPr>
               <w:rPr>
                 <w:rFonts w:ascii="Courier New" w:hAnsi="Courier New" w:cs="Courier New"/>
                 <w:b w:val="0"/>
+                <w:bCs w:val="0"/>
               </w:rPr>
             </w:pPr>
-            <w:proofErr w:type="spellStart"/>
             <w:r>
               <w:rPr>
                 <w:rFonts w:ascii="Courier New" w:hAnsi="Courier New" w:cs="Courier New"/>
                 <w:b w:val="0"/>
-              </w:rPr>
-              <w:t>StsSettings</w:t>
-            </w:r>
-            <w:proofErr w:type="spellEnd"/>
-            <w:r>
-              <w:rPr>
-                <w:rFonts w:ascii="Courier New" w:hAnsi="Courier New" w:cs="Courier New"/>
-                <w:b w:val="0"/>
-              </w:rPr>
-              <w:t xml:space="preserve"> -&gt; </w:t>
-            </w:r>
-            <w:proofErr w:type="spellStart"/>
-            <w:r>
-              <w:rPr>
-                <w:rFonts w:ascii="Courier New" w:hAnsi="Courier New" w:cs="Courier New"/>
-                <w:b w:val="0"/>
-              </w:rPr>
-              <w:t>StsCertificateLocation</w:t>
-            </w:r>
-            <w:proofErr w:type="spellEnd"/>
+                <w:bCs w:val="0"/>
+              </w:rPr>
+              <w:t>PassiverAndReImportOnErrors</w:t>
+            </w:r>
           </w:p>
         </w:tc>
         <w:tc>
           <w:tcPr>
-            <w:tcW w:w="1588" w:type="dxa"/>
+            <w:tcW w:w="1134" w:type="dxa"/>
+          </w:tcPr>
+          <w:p>
+            <w:pPr>
+              <w:cnfStyle w:val="000000000000" w:firstRow="0" w:lastRow="0" w:firstColumn="0" w:lastColumn="0" w:oddVBand="0" w:evenVBand="0" w:oddHBand="0" w:evenHBand="0" w:firstRowFirstColumn="0" w:firstRowLastColumn="0" w:lastRowFirstColumn="0" w:lastRowLastColumn="0"/>
+              <w:rPr>
+                <w:rFonts w:ascii="Courier New" w:hAnsi="Courier New" w:cs="Courier New"/>
+              </w:rPr>
+            </w:pPr>
+            <w:r>
+              <w:rPr>
+                <w:rFonts w:ascii="Courier New" w:hAnsi="Courier New" w:cs="Courier New"/>
+              </w:rPr>
+              <w:t>false</w:t>
+            </w:r>
+          </w:p>
+        </w:tc>
+        <w:tc>
+          <w:tcPr>
+            <w:tcW w:w="4955" w:type="dxa"/>
+          </w:tcPr>
+          <w:p>
+            <w:pPr>
+              <w:cnfStyle w:val="000000000000" w:firstRow="0" w:lastRow="0" w:firstColumn="0" w:lastColumn="0" w:oddVBand="0" w:evenVBand="0" w:oddHBand="0" w:evenHBand="0" w:firstRowFirstColumn="0" w:firstRowLastColumn="0" w:lastRowFirstColumn="0" w:lastRowLastColumn="0"/>
+              <w:rPr>
+                <w:rFonts w:cstheme="minorHAnsi"/>
+                <w:lang w:val="da-DK"/>
+              </w:rPr>
+            </w:pPr>
+            <w:r>
+              <w:rPr>
+                <w:rFonts w:cstheme="minorHAnsi"/>
+                <w:lang w:val="da-DK"/>
+              </w:rPr>
+              <w:t>Hvis man sætter denne til ”true”, så vil OS2sync, hvis den får en fejlkode 40 på opdateringen af et objekt i FK Organsiation, udføre en Passiver efterfulgt af en ny Import på objektet, som et forsøg på at genskabe objektet med en god tilstand</w:t>
+            </w:r>
+          </w:p>
+        </w:tc>
+      </w:tr>
+      <w:tr>
+        <w:tc>
+          <w:tcPr>
+            <w:cnfStyle w:val="001000000000" w:firstRow="0" w:lastRow="0" w:firstColumn="1" w:lastColumn="0" w:oddVBand="0" w:evenVBand="0" w:oddHBand="0" w:evenHBand="0" w:firstRowFirstColumn="0" w:firstRowLastColumn="0" w:lastRowFirstColumn="0" w:lastRowLastColumn="0"/>
+            <w:tcW w:w="3539" w:type="dxa"/>
+          </w:tcPr>
+          <w:p>
+            <w:pPr>
+              <w:rPr>
+                <w:rFonts w:ascii="Courier New" w:hAnsi="Courier New" w:cs="Courier New"/>
+                <w:b w:val="0"/>
+              </w:rPr>
+            </w:pPr>
+            <w:r>
+              <w:rPr>
+                <w:rFonts w:ascii="Courier New" w:hAnsi="Courier New" w:cs="Courier New"/>
+                <w:b w:val="0"/>
+              </w:rPr>
+              <w:t>StsSettings -&gt; StsCertificateLocation</w:t>
+            </w:r>
+          </w:p>
+        </w:tc>
+        <w:tc>
+          <w:tcPr>
+            <w:tcW w:w="1134" w:type="dxa"/>
           </w:tcPr>
           <w:p>
             <w:pPr>
@@ -4467,7 +4166,7 @@
         </w:tc>
         <w:tc>
           <w:tcPr>
-            <w:tcW w:w="4438" w:type="dxa"/>
+            <w:tcW w:w="4955" w:type="dxa"/>
           </w:tcPr>
           <w:p>
             <w:pPr>
@@ -4557,7 +4256,7 @@
         <w:tc>
           <w:tcPr>
             <w:cnfStyle w:val="001000000000" w:firstRow="0" w:lastRow="0" w:firstColumn="1" w:lastColumn="0" w:oddVBand="0" w:evenVBand="0" w:oddHBand="0" w:evenHBand="0" w:firstRowFirstColumn="0" w:firstRowLastColumn="0" w:lastRowFirstColumn="0" w:lastRowLastColumn="0"/>
-            <w:tcW w:w="2660" w:type="dxa"/>
+            <w:tcW w:w="3539" w:type="dxa"/>
           </w:tcPr>
           <w:p>
             <w:pPr>
@@ -4566,36 +4265,18 @@
                 <w:b w:val="0"/>
               </w:rPr>
             </w:pPr>
-            <w:proofErr w:type="spellStart"/>
             <w:r>
               <w:rPr>
                 <w:rFonts w:ascii="Courier New" w:hAnsi="Courier New" w:cs="Courier New"/>
                 <w:b w:val="0"/>
               </w:rPr>
-              <w:t>ServiceSettings</w:t>
-            </w:r>
-            <w:proofErr w:type="spellEnd"/>
-            <w:r>
-              <w:rPr>
-                <w:rFonts w:ascii="Courier New" w:hAnsi="Courier New" w:cs="Courier New"/>
-                <w:b w:val="0"/>
-              </w:rPr>
-              <w:t xml:space="preserve"> -&gt; </w:t>
-            </w:r>
-            <w:proofErr w:type="spellStart"/>
-            <w:r>
-              <w:rPr>
-                <w:rFonts w:ascii="Courier New" w:hAnsi="Courier New" w:cs="Courier New"/>
-                <w:b w:val="0"/>
-              </w:rPr>
-              <w:t>WspCertificateLocation</w:t>
-            </w:r>
-            <w:proofErr w:type="spellEnd"/>
+              <w:t>ServiceSettings -&gt; WspCertificateLocation</w:t>
+            </w:r>
           </w:p>
         </w:tc>
         <w:tc>
           <w:tcPr>
-            <w:tcW w:w="1588" w:type="dxa"/>
+            <w:tcW w:w="1134" w:type="dxa"/>
           </w:tcPr>
           <w:p>
             <w:pPr>
@@ -4608,7 +4289,7 @@
         </w:tc>
         <w:tc>
           <w:tcPr>
-            <w:tcW w:w="4438" w:type="dxa"/>
+            <w:tcW w:w="4955" w:type="dxa"/>
           </w:tcPr>
           <w:p>
             <w:pPr>
@@ -4712,7 +4393,7 @@
         <w:tc>
           <w:tcPr>
             <w:cnfStyle w:val="001000000000" w:firstRow="0" w:lastRow="0" w:firstColumn="1" w:lastColumn="0" w:oddVBand="0" w:evenVBand="0" w:oddHBand="0" w:evenHBand="0" w:firstRowFirstColumn="0" w:firstRowLastColumn="0" w:lastRowFirstColumn="0" w:lastRowLastColumn="0"/>
-            <w:tcW w:w="2660" w:type="dxa"/>
+            <w:tcW w:w="3539" w:type="dxa"/>
           </w:tcPr>
           <w:p>
             <w:pPr>
@@ -4721,36 +4402,19 @@
                 <w:b w:val="0"/>
               </w:rPr>
             </w:pPr>
-            <w:proofErr w:type="spellStart"/>
             <w:r>
               <w:rPr>
                 <w:rFonts w:ascii="Courier New" w:hAnsi="Courier New" w:cs="Courier New"/>
                 <w:b w:val="0"/>
               </w:rPr>
-              <w:t>ClientSettings</w:t>
-            </w:r>
-            <w:proofErr w:type="spellEnd"/>
-            <w:r>
-              <w:rPr>
-                <w:rFonts w:ascii="Courier New" w:hAnsi="Courier New" w:cs="Courier New"/>
-                <w:b w:val="0"/>
-              </w:rPr>
-              <w:t xml:space="preserve"> -&gt; </w:t>
-            </w:r>
-            <w:proofErr w:type="spellStart"/>
-            <w:r>
-              <w:rPr>
-                <w:rFonts w:ascii="Courier New" w:hAnsi="Courier New" w:cs="Courier New"/>
-                <w:b w:val="0"/>
-              </w:rPr>
-              <w:t>WscKeystoreLocation</w:t>
-            </w:r>
-            <w:proofErr w:type="spellEnd"/>
+              <w:lastRenderedPageBreak/>
+              <w:t>ClientSettings -&gt; WscKeystoreLocation</w:t>
+            </w:r>
           </w:p>
         </w:tc>
         <w:tc>
           <w:tcPr>
-            <w:tcW w:w="1588" w:type="dxa"/>
+            <w:tcW w:w="1134" w:type="dxa"/>
           </w:tcPr>
           <w:p>
             <w:pPr>
@@ -4763,7 +4427,7 @@
         </w:tc>
         <w:tc>
           <w:tcPr>
-            <w:tcW w:w="4438" w:type="dxa"/>
+            <w:tcW w:w="4955" w:type="dxa"/>
           </w:tcPr>
           <w:p>
             <w:pPr>
@@ -4828,7 +4492,7 @@
         <w:tc>
           <w:tcPr>
             <w:cnfStyle w:val="001000000000" w:firstRow="0" w:lastRow="0" w:firstColumn="1" w:lastColumn="0" w:oddVBand="0" w:evenVBand="0" w:oddHBand="0" w:evenHBand="0" w:firstRowFirstColumn="0" w:firstRowLastColumn="0" w:lastRowFirstColumn="0" w:lastRowLastColumn="0"/>
-            <w:tcW w:w="2660" w:type="dxa"/>
+            <w:tcW w:w="3539" w:type="dxa"/>
           </w:tcPr>
           <w:p>
             <w:pPr>
@@ -4837,37 +4501,18 @@
                 <w:b w:val="0"/>
               </w:rPr>
             </w:pPr>
-            <w:proofErr w:type="spellStart"/>
             <w:r>
               <w:rPr>
                 <w:rFonts w:ascii="Courier New" w:hAnsi="Courier New" w:cs="Courier New"/>
                 <w:b w:val="0"/>
               </w:rPr>
-              <w:lastRenderedPageBreak/>
-              <w:t>ClientSettings</w:t>
-            </w:r>
-            <w:proofErr w:type="spellEnd"/>
-            <w:r>
-              <w:rPr>
-                <w:rFonts w:ascii="Courier New" w:hAnsi="Courier New" w:cs="Courier New"/>
-                <w:b w:val="0"/>
-              </w:rPr>
-              <w:t xml:space="preserve"> -&gt; </w:t>
-            </w:r>
-            <w:proofErr w:type="spellStart"/>
-            <w:r>
-              <w:rPr>
-                <w:rFonts w:ascii="Courier New" w:hAnsi="Courier New" w:cs="Courier New"/>
-                <w:b w:val="0"/>
-              </w:rPr>
-              <w:t>WscKeystorePassword</w:t>
-            </w:r>
-            <w:proofErr w:type="spellEnd"/>
+              <w:t>ClientSettings -&gt; WscKeystorePassword</w:t>
+            </w:r>
           </w:p>
         </w:tc>
         <w:tc>
           <w:tcPr>
-            <w:tcW w:w="1588" w:type="dxa"/>
+            <w:tcW w:w="1134" w:type="dxa"/>
           </w:tcPr>
           <w:p>
             <w:pPr>
@@ -4880,7 +4525,7 @@
         </w:tc>
         <w:tc>
           <w:tcPr>
-            <w:tcW w:w="4438" w:type="dxa"/>
+            <w:tcW w:w="4955" w:type="dxa"/>
           </w:tcPr>
           <w:p>
             <w:pPr>
@@ -4911,7 +4556,7 @@
         <w:tc>
           <w:tcPr>
             <w:cnfStyle w:val="001000000000" w:firstRow="0" w:lastRow="0" w:firstColumn="1" w:lastColumn="0" w:oddVBand="0" w:evenVBand="0" w:oddHBand="0" w:evenHBand="0" w:firstRowFirstColumn="0" w:firstRowLastColumn="0" w:lastRowFirstColumn="0" w:lastRowLastColumn="0"/>
-            <w:tcW w:w="2660" w:type="dxa"/>
+            <w:tcW w:w="3539" w:type="dxa"/>
           </w:tcPr>
           <w:p>
             <w:pPr>
@@ -4920,27 +4565,18 @@
                 <w:b w:val="0"/>
               </w:rPr>
             </w:pPr>
-            <w:proofErr w:type="spellStart"/>
             <w:r>
               <w:rPr>
                 <w:rFonts w:ascii="Courier New" w:hAnsi="Courier New" w:cs="Courier New"/>
                 <w:b w:val="0"/>
               </w:rPr>
-              <w:t>SchedulerSettings</w:t>
-            </w:r>
-            <w:proofErr w:type="spellEnd"/>
-            <w:r>
-              <w:rPr>
-                <w:rFonts w:ascii="Courier New" w:hAnsi="Courier New" w:cs="Courier New"/>
-                <w:b w:val="0"/>
-              </w:rPr>
-              <w:t xml:space="preserve"> -&gt; Enabled</w:t>
+              <w:t>SchedulerSettings -&gt; Enabled</w:t>
             </w:r>
           </w:p>
         </w:tc>
         <w:tc>
           <w:tcPr>
-            <w:tcW w:w="1588" w:type="dxa"/>
+            <w:tcW w:w="1134" w:type="dxa"/>
           </w:tcPr>
           <w:p>
             <w:pPr>
@@ -4959,7 +4595,7 @@
         </w:tc>
         <w:tc>
           <w:tcPr>
-            <w:tcW w:w="4438" w:type="dxa"/>
+            <w:tcW w:w="4955" w:type="dxa"/>
           </w:tcPr>
           <w:p>
             <w:pPr>
@@ -4990,7 +4626,7 @@
         <w:tc>
           <w:tcPr>
             <w:cnfStyle w:val="001000000000" w:firstRow="0" w:lastRow="0" w:firstColumn="1" w:lastColumn="0" w:oddVBand="0" w:evenVBand="0" w:oddHBand="0" w:evenHBand="0" w:firstRowFirstColumn="0" w:firstRowLastColumn="0" w:lastRowFirstColumn="0" w:lastRowLastColumn="0"/>
-            <w:tcW w:w="2660" w:type="dxa"/>
+            <w:tcW w:w="3539" w:type="dxa"/>
           </w:tcPr>
           <w:p>
             <w:pPr>
@@ -4999,36 +4635,18 @@
                 <w:b w:val="0"/>
               </w:rPr>
             </w:pPr>
-            <w:proofErr w:type="spellStart"/>
             <w:r>
               <w:rPr>
                 <w:rFonts w:ascii="Courier New" w:hAnsi="Courier New" w:cs="Courier New"/>
                 <w:b w:val="0"/>
               </w:rPr>
-              <w:t>SchedulerSettings</w:t>
-            </w:r>
-            <w:proofErr w:type="spellEnd"/>
-            <w:r>
-              <w:rPr>
-                <w:rFonts w:ascii="Courier New" w:hAnsi="Courier New" w:cs="Courier New"/>
-                <w:b w:val="0"/>
-              </w:rPr>
-              <w:t xml:space="preserve"> -&gt; </w:t>
-            </w:r>
-            <w:proofErr w:type="spellStart"/>
-            <w:r>
-              <w:rPr>
-                <w:rFonts w:ascii="Courier New" w:hAnsi="Courier New" w:cs="Courier New"/>
-                <w:b w:val="0"/>
-              </w:rPr>
-              <w:t>DBConnectionString</w:t>
-            </w:r>
-            <w:proofErr w:type="spellEnd"/>
+              <w:t>SchedulerSettings -&gt; DBConnectionString</w:t>
+            </w:r>
           </w:p>
         </w:tc>
         <w:tc>
           <w:tcPr>
-            <w:tcW w:w="1588" w:type="dxa"/>
+            <w:tcW w:w="1134" w:type="dxa"/>
           </w:tcPr>
           <w:p>
             <w:pPr>
@@ -5041,7 +4659,7 @@
         </w:tc>
         <w:tc>
           <w:tcPr>
-            <w:tcW w:w="4438" w:type="dxa"/>
+            <w:tcW w:w="4955" w:type="dxa"/>
           </w:tcPr>
           <w:p>
             <w:pPr>
@@ -5151,7 +4769,7 @@
         <w:tc>
           <w:tcPr>
             <w:cnfStyle w:val="001000000000" w:firstRow="0" w:lastRow="0" w:firstColumn="1" w:lastColumn="0" w:oddVBand="0" w:evenVBand="0" w:oddHBand="0" w:evenHBand="0" w:firstRowFirstColumn="0" w:firstRowLastColumn="0" w:lastRowFirstColumn="0" w:lastRowLastColumn="0"/>
-            <w:tcW w:w="2660" w:type="dxa"/>
+            <w:tcW w:w="3539" w:type="dxa"/>
           </w:tcPr>
           <w:p>
             <w:pPr>
@@ -5160,36 +4778,18 @@
                 <w:b w:val="0"/>
               </w:rPr>
             </w:pPr>
-            <w:proofErr w:type="spellStart"/>
             <w:r>
               <w:rPr>
                 <w:rFonts w:ascii="Courier New" w:hAnsi="Courier New" w:cs="Courier New"/>
                 <w:b w:val="0"/>
               </w:rPr>
-              <w:t>SchedulerSettings</w:t>
-            </w:r>
-            <w:proofErr w:type="spellEnd"/>
-            <w:r>
-              <w:rPr>
-                <w:rFonts w:ascii="Courier New" w:hAnsi="Courier New" w:cs="Courier New"/>
-                <w:b w:val="0"/>
-              </w:rPr>
-              <w:t xml:space="preserve"> -&gt; </w:t>
-            </w:r>
-            <w:proofErr w:type="spellStart"/>
-            <w:r>
-              <w:rPr>
-                <w:rFonts w:ascii="Courier New" w:hAnsi="Courier New" w:cs="Courier New"/>
-                <w:b w:val="0"/>
-              </w:rPr>
-              <w:t>DBType</w:t>
-            </w:r>
-            <w:proofErr w:type="spellEnd"/>
+              <w:t>SchedulerSettings -&gt; DBType</w:t>
+            </w:r>
           </w:p>
         </w:tc>
         <w:tc>
           <w:tcPr>
-            <w:tcW w:w="1588" w:type="dxa"/>
+            <w:tcW w:w="1134" w:type="dxa"/>
           </w:tcPr>
           <w:p>
             <w:pPr>
@@ -5208,7 +4808,7 @@
         </w:tc>
         <w:tc>
           <w:tcPr>
-            <w:tcW w:w="4438" w:type="dxa"/>
+            <w:tcW w:w="4955" w:type="dxa"/>
           </w:tcPr>
           <w:p>
             <w:pPr>
@@ -5236,7 +4836,7 @@
         <w:tc>
           <w:tcPr>
             <w:cnfStyle w:val="001000000000" w:firstRow="0" w:lastRow="0" w:firstColumn="1" w:lastColumn="0" w:oddVBand="0" w:evenVBand="0" w:oddHBand="0" w:evenHBand="0" w:firstRowFirstColumn="0" w:firstRowLastColumn="0" w:lastRowFirstColumn="0" w:lastRowLastColumn="0"/>
-            <w:tcW w:w="2660" w:type="dxa"/>
+            <w:tcW w:w="3539" w:type="dxa"/>
           </w:tcPr>
           <w:p>
             <w:pPr>
@@ -5246,23 +4846,13 @@
                 <w:bCs w:val="0"/>
               </w:rPr>
             </w:pPr>
-            <w:proofErr w:type="spellStart"/>
             <w:r>
               <w:rPr>
                 <w:rFonts w:ascii="Courier New" w:hAnsi="Courier New" w:cs="Courier New"/>
                 <w:b w:val="0"/>
                 <w:bCs w:val="0"/>
               </w:rPr>
-              <w:t>SchedulerSettings</w:t>
-            </w:r>
-            <w:proofErr w:type="spellEnd"/>
-            <w:r>
-              <w:rPr>
-                <w:rFonts w:ascii="Courier New" w:hAnsi="Courier New" w:cs="Courier New"/>
-                <w:b w:val="0"/>
-                <w:bCs w:val="0"/>
-              </w:rPr>
-              <w:t xml:space="preserve"> -&gt; </w:t>
+              <w:t xml:space="preserve">SchedulerSettings -&gt; </w:t>
             </w:r>
             <w:r>
               <w:rPr>
@@ -5278,7 +4868,7 @@
         </w:tc>
         <w:tc>
           <w:tcPr>
-            <w:tcW w:w="1588" w:type="dxa"/>
+            <w:tcW w:w="1134" w:type="dxa"/>
           </w:tcPr>
           <w:p>
             <w:pPr>
@@ -5291,7 +4881,7 @@
         </w:tc>
         <w:tc>
           <w:tcPr>
-            <w:tcW w:w="4438" w:type="dxa"/>
+            <w:tcW w:w="4955" w:type="dxa"/>
           </w:tcPr>
           <w:p>
             <w:pPr>
@@ -5325,7 +4915,7 @@
         <w:tc>
           <w:tcPr>
             <w:cnfStyle w:val="001000000000" w:firstRow="0" w:lastRow="0" w:firstColumn="1" w:lastColumn="0" w:oddVBand="0" w:evenVBand="0" w:oddHBand="0" w:evenHBand="0" w:firstRowFirstColumn="0" w:firstRowLastColumn="0" w:lastRowFirstColumn="0" w:lastRowLastColumn="0"/>
-            <w:tcW w:w="2660" w:type="dxa"/>
+            <w:tcW w:w="3539" w:type="dxa"/>
           </w:tcPr>
           <w:p>
             <w:pPr>
@@ -5335,23 +4925,13 @@
                 <w:bCs w:val="0"/>
               </w:rPr>
             </w:pPr>
-            <w:proofErr w:type="spellStart"/>
             <w:r>
               <w:rPr>
                 <w:rFonts w:ascii="Courier New" w:hAnsi="Courier New" w:cs="Courier New"/>
                 <w:b w:val="0"/>
                 <w:bCs w:val="0"/>
               </w:rPr>
-              <w:t>SchedulerSettings</w:t>
-            </w:r>
-            <w:proofErr w:type="spellEnd"/>
-            <w:r>
-              <w:rPr>
-                <w:rFonts w:ascii="Courier New" w:hAnsi="Courier New" w:cs="Courier New"/>
-                <w:b w:val="0"/>
-                <w:bCs w:val="0"/>
-              </w:rPr>
-              <w:t xml:space="preserve"> -&gt; </w:t>
+              <w:t xml:space="preserve">SchedulerSettings -&gt; </w:t>
             </w:r>
             <w:r>
               <w:rPr>
@@ -5367,7 +4947,7 @@
         </w:tc>
         <w:tc>
           <w:tcPr>
-            <w:tcW w:w="1588" w:type="dxa"/>
+            <w:tcW w:w="1134" w:type="dxa"/>
           </w:tcPr>
           <w:p>
             <w:pPr>
@@ -5386,7 +4966,7 @@
         </w:tc>
         <w:tc>
           <w:tcPr>
-            <w:tcW w:w="4438" w:type="dxa"/>
+            <w:tcW w:w="4955" w:type="dxa"/>
           </w:tcPr>
           <w:p>
             <w:pPr>
@@ -5408,7 +4988,7 @@
         <w:tc>
           <w:tcPr>
             <w:cnfStyle w:val="001000000000" w:firstRow="0" w:lastRow="0" w:firstColumn="1" w:lastColumn="0" w:oddVBand="0" w:evenVBand="0" w:oddHBand="0" w:evenHBand="0" w:firstRowFirstColumn="0" w:firstRowLastColumn="0" w:lastRowFirstColumn="0" w:lastRowLastColumn="0"/>
-            <w:tcW w:w="2660" w:type="dxa"/>
+            <w:tcW w:w="3539" w:type="dxa"/>
           </w:tcPr>
           <w:p>
             <w:pPr>
@@ -5418,23 +4998,13 @@
                 <w:bCs w:val="0"/>
               </w:rPr>
             </w:pPr>
-            <w:proofErr w:type="spellStart"/>
             <w:r>
               <w:rPr>
                 <w:rFonts w:ascii="Courier New" w:hAnsi="Courier New" w:cs="Courier New"/>
                 <w:b w:val="0"/>
                 <w:bCs w:val="0"/>
               </w:rPr>
-              <w:t>SchedulerSettings</w:t>
-            </w:r>
-            <w:proofErr w:type="spellEnd"/>
-            <w:r>
-              <w:rPr>
-                <w:rFonts w:ascii="Courier New" w:hAnsi="Courier New" w:cs="Courier New"/>
-                <w:b w:val="0"/>
-                <w:bCs w:val="0"/>
-              </w:rPr>
-              <w:t xml:space="preserve"> -&gt; </w:t>
+              <w:t xml:space="preserve">SchedulerSettings -&gt; </w:t>
             </w:r>
             <w:r>
               <w:rPr>
@@ -5450,7 +5020,7 @@
         </w:tc>
         <w:tc>
           <w:tcPr>
-            <w:tcW w:w="1588" w:type="dxa"/>
+            <w:tcW w:w="1134" w:type="dxa"/>
           </w:tcPr>
           <w:p>
             <w:pPr>
@@ -5469,7 +5039,7 @@
         </w:tc>
         <w:tc>
           <w:tcPr>
-            <w:tcW w:w="4438" w:type="dxa"/>
+            <w:tcW w:w="4955" w:type="dxa"/>
           </w:tcPr>
           <w:p>
             <w:pPr>
@@ -5482,7 +5052,14 @@
               <w:rPr>
                 <w:lang w:val="da-DK"/>
               </w:rPr>
-              <w:t>Sættes til værdien ”false” hvis man ønsker at overføre udbetalingsenheder fra ens lokale kilde. Som default overfører OS2sync ikke udbetalingsenheder, så denne setting skal slås fra for at sikre at OS2sync overfører disse værdier</w:t>
+              <w:t xml:space="preserve">Sættes til værdien ”false” hvis man ønsker at overføre udbetalingsenheder fra ens lokale kilde. Som default overfører OS2sync ikke udbetalingsenheder, så denne setting skal slås </w:t>
+            </w:r>
+            <w:r>
+              <w:rPr>
+                <w:lang w:val="da-DK"/>
+              </w:rPr>
+              <w:lastRenderedPageBreak/>
+              <w:t>fra for at sikre at OS2sync overfører disse værdier</w:t>
             </w:r>
           </w:p>
         </w:tc>
@@ -5491,7 +5068,7 @@
         <w:tc>
           <w:tcPr>
             <w:cnfStyle w:val="001000000000" w:firstRow="0" w:lastRow="0" w:firstColumn="1" w:lastColumn="0" w:oddVBand="0" w:evenVBand="0" w:oddHBand="0" w:evenHBand="0" w:firstRowFirstColumn="0" w:firstRowLastColumn="0" w:lastRowFirstColumn="0" w:lastRowLastColumn="0"/>
-            <w:tcW w:w="2660" w:type="dxa"/>
+            <w:tcW w:w="3539" w:type="dxa"/>
           </w:tcPr>
           <w:p>
             <w:pPr>
@@ -5501,23 +5078,14 @@
                 <w:bCs w:val="0"/>
               </w:rPr>
             </w:pPr>
-            <w:proofErr w:type="spellStart"/>
             <w:r>
               <w:rPr>
                 <w:rFonts w:ascii="Courier New" w:hAnsi="Courier New" w:cs="Courier New"/>
                 <w:b w:val="0"/>
                 <w:bCs w:val="0"/>
               </w:rPr>
-              <w:t>SchedulerSettings</w:t>
-            </w:r>
-            <w:proofErr w:type="spellEnd"/>
-            <w:r>
-              <w:rPr>
-                <w:rFonts w:ascii="Courier New" w:hAnsi="Courier New" w:cs="Courier New"/>
-                <w:b w:val="0"/>
-                <w:bCs w:val="0"/>
-              </w:rPr>
-              <w:t xml:space="preserve"> -&gt; </w:t>
+              <w:lastRenderedPageBreak/>
+              <w:t xml:space="preserve">SchedulerSettings -&gt; </w:t>
             </w:r>
             <w:r>
               <w:rPr>
@@ -5533,7 +5101,7 @@
         </w:tc>
         <w:tc>
           <w:tcPr>
-            <w:tcW w:w="1588" w:type="dxa"/>
+            <w:tcW w:w="1134" w:type="dxa"/>
           </w:tcPr>
           <w:p>
             <w:pPr>
@@ -5552,7 +5120,7 @@
         </w:tc>
         <w:tc>
           <w:tcPr>
-            <w:tcW w:w="4438" w:type="dxa"/>
+            <w:tcW w:w="4955" w:type="dxa"/>
           </w:tcPr>
           <w:p>
             <w:pPr>
@@ -5636,7 +5204,7 @@
         <w:tc>
           <w:tcPr>
             <w:cnfStyle w:val="001000000000" w:firstRow="0" w:lastRow="0" w:firstColumn="1" w:lastColumn="0" w:oddVBand="0" w:evenVBand="0" w:oddHBand="0" w:evenHBand="0" w:firstRowFirstColumn="0" w:firstRowLastColumn="0" w:lastRowFirstColumn="0" w:lastRowLastColumn="0"/>
-            <w:tcW w:w="2660" w:type="dxa"/>
+            <w:tcW w:w="3539" w:type="dxa"/>
           </w:tcPr>
           <w:p>
             <w:pPr>
@@ -5645,36 +5213,18 @@
                 <w:b w:val="0"/>
               </w:rPr>
             </w:pPr>
-            <w:proofErr w:type="spellStart"/>
             <w:r>
               <w:rPr>
                 <w:rFonts w:ascii="Courier New" w:hAnsi="Courier New" w:cs="Courier New"/>
                 <w:b w:val="0"/>
               </w:rPr>
-              <w:t>LogSettings</w:t>
-            </w:r>
-            <w:proofErr w:type="spellEnd"/>
-            <w:r>
-              <w:rPr>
-                <w:rFonts w:ascii="Courier New" w:hAnsi="Courier New" w:cs="Courier New"/>
-                <w:b w:val="0"/>
-              </w:rPr>
-              <w:t xml:space="preserve"> -&gt; </w:t>
-            </w:r>
-            <w:proofErr w:type="spellStart"/>
-            <w:r>
-              <w:rPr>
-                <w:rFonts w:ascii="Courier New" w:hAnsi="Courier New" w:cs="Courier New"/>
-                <w:b w:val="0"/>
-              </w:rPr>
-              <w:t>LogLevel</w:t>
-            </w:r>
-            <w:proofErr w:type="spellEnd"/>
+              <w:t>LogSettings -&gt; LogLevel</w:t>
+            </w:r>
           </w:p>
         </w:tc>
         <w:tc>
           <w:tcPr>
-            <w:tcW w:w="1588" w:type="dxa"/>
+            <w:tcW w:w="1134" w:type="dxa"/>
           </w:tcPr>
           <w:p>
             <w:pPr>
@@ -5693,7 +5243,7 @@
         </w:tc>
         <w:tc>
           <w:tcPr>
-            <w:tcW w:w="4438" w:type="dxa"/>
+            <w:tcW w:w="4955" w:type="dxa"/>
           </w:tcPr>
           <w:p>
             <w:pPr>
@@ -5715,7 +5265,7 @@
         <w:tc>
           <w:tcPr>
             <w:cnfStyle w:val="001000000000" w:firstRow="0" w:lastRow="0" w:firstColumn="1" w:lastColumn="0" w:oddVBand="0" w:evenVBand="0" w:oddHBand="0" w:evenHBand="0" w:firstRowFirstColumn="0" w:firstRowLastColumn="0" w:lastRowFirstColumn="0" w:lastRowLastColumn="0"/>
-            <w:tcW w:w="2660" w:type="dxa"/>
+            <w:tcW w:w="3539" w:type="dxa"/>
           </w:tcPr>
           <w:p>
             <w:pPr>
@@ -5724,36 +5274,18 @@
                 <w:b w:val="0"/>
               </w:rPr>
             </w:pPr>
-            <w:proofErr w:type="spellStart"/>
             <w:r>
               <w:rPr>
                 <w:rFonts w:ascii="Courier New" w:hAnsi="Courier New" w:cs="Courier New"/>
                 <w:b w:val="0"/>
               </w:rPr>
-              <w:t>LogSettings</w:t>
-            </w:r>
-            <w:proofErr w:type="spellEnd"/>
-            <w:r>
-              <w:rPr>
-                <w:rFonts w:ascii="Courier New" w:hAnsi="Courier New" w:cs="Courier New"/>
-                <w:b w:val="0"/>
-              </w:rPr>
-              <w:t xml:space="preserve"> -&gt; </w:t>
-            </w:r>
-            <w:proofErr w:type="spellStart"/>
-            <w:r>
-              <w:rPr>
-                <w:rFonts w:ascii="Courier New" w:hAnsi="Courier New" w:cs="Courier New"/>
-                <w:b w:val="0"/>
-              </w:rPr>
-              <w:t>LogFile</w:t>
-            </w:r>
-            <w:proofErr w:type="spellEnd"/>
+              <w:t>LogSettings -&gt; LogFile</w:t>
+            </w:r>
           </w:p>
         </w:tc>
         <w:tc>
           <w:tcPr>
-            <w:tcW w:w="1588" w:type="dxa"/>
+            <w:tcW w:w="1134" w:type="dxa"/>
           </w:tcPr>
           <w:p>
             <w:pPr>
@@ -5766,7 +5298,7 @@
         </w:tc>
         <w:tc>
           <w:tcPr>
-            <w:tcW w:w="4438" w:type="dxa"/>
+            <w:tcW w:w="4955" w:type="dxa"/>
           </w:tcPr>
           <w:p>
             <w:pPr>
@@ -5816,7 +5348,7 @@
         <w:tc>
           <w:tcPr>
             <w:cnfStyle w:val="001000000000" w:firstRow="0" w:lastRow="0" w:firstColumn="1" w:lastColumn="0" w:oddVBand="0" w:evenVBand="0" w:oddHBand="0" w:evenHBand="0" w:firstRowFirstColumn="0" w:firstRowLastColumn="0" w:lastRowFirstColumn="0" w:lastRowLastColumn="0"/>
-            <w:tcW w:w="2660" w:type="dxa"/>
+            <w:tcW w:w="3539" w:type="dxa"/>
           </w:tcPr>
           <w:p>
             <w:pPr>
@@ -5825,37 +5357,18 @@
                 <w:b w:val="0"/>
               </w:rPr>
             </w:pPr>
-            <w:proofErr w:type="spellStart"/>
             <w:r>
               <w:rPr>
                 <w:rFonts w:ascii="Courier New" w:hAnsi="Courier New" w:cs="Courier New"/>
                 <w:b w:val="0"/>
               </w:rPr>
-              <w:lastRenderedPageBreak/>
-              <w:t>LogSettings</w:t>
-            </w:r>
-            <w:proofErr w:type="spellEnd"/>
-            <w:r>
-              <w:rPr>
-                <w:rFonts w:ascii="Courier New" w:hAnsi="Courier New" w:cs="Courier New"/>
-                <w:b w:val="0"/>
-              </w:rPr>
-              <w:t xml:space="preserve"> -&gt; </w:t>
-            </w:r>
-            <w:proofErr w:type="spellStart"/>
-            <w:r>
-              <w:rPr>
-                <w:rFonts w:ascii="Courier New" w:hAnsi="Courier New" w:cs="Courier New"/>
-                <w:b w:val="0"/>
-              </w:rPr>
-              <w:t>LogRequestResponse</w:t>
-            </w:r>
-            <w:proofErr w:type="spellEnd"/>
+              <w:t>LogSettings -&gt; LogRequestResponse</w:t>
+            </w:r>
           </w:p>
         </w:tc>
         <w:tc>
           <w:tcPr>
-            <w:tcW w:w="1588" w:type="dxa"/>
+            <w:tcW w:w="1134" w:type="dxa"/>
           </w:tcPr>
           <w:p>
             <w:pPr>
@@ -5874,7 +5387,7 @@
         </w:tc>
         <w:tc>
           <w:tcPr>
-            <w:tcW w:w="4438" w:type="dxa"/>
+            <w:tcW w:w="4955" w:type="dxa"/>
           </w:tcPr>
           <w:p>
             <w:pPr>
@@ -5896,7 +5409,7 @@
         <w:tc>
           <w:tcPr>
             <w:cnfStyle w:val="001000000000" w:firstRow="0" w:lastRow="0" w:firstColumn="1" w:lastColumn="0" w:oddVBand="0" w:evenVBand="0" w:oddHBand="0" w:evenHBand="0" w:firstRowFirstColumn="0" w:firstRowLastColumn="0" w:lastRowFirstColumn="0" w:lastRowLastColumn="0"/>
-            <w:tcW w:w="2660" w:type="dxa"/>
+            <w:tcW w:w="3539" w:type="dxa"/>
           </w:tcPr>
           <w:p>
             <w:pPr>
@@ -5906,39 +5419,19 @@
                 <w:bCs w:val="0"/>
               </w:rPr>
             </w:pPr>
-            <w:proofErr w:type="spellStart"/>
             <w:r>
               <w:rPr>
                 <w:rFonts w:ascii="Courier New" w:hAnsi="Courier New" w:cs="Courier New"/>
                 <w:b w:val="0"/>
                 <w:bCs w:val="0"/>
               </w:rPr>
-              <w:t>ReadSettings</w:t>
-            </w:r>
-            <w:proofErr w:type="spellEnd"/>
-            <w:r>
-              <w:rPr>
-                <w:rFonts w:ascii="Courier New" w:hAnsi="Courier New" w:cs="Courier New"/>
-                <w:b w:val="0"/>
-                <w:bCs w:val="0"/>
-              </w:rPr>
-              <w:t xml:space="preserve"> -&gt; </w:t>
-            </w:r>
-            <w:proofErr w:type="spellStart"/>
-            <w:r>
-              <w:rPr>
-                <w:rFonts w:ascii="Courier New" w:hAnsi="Courier New" w:cs="Courier New"/>
-                <w:b w:val="0"/>
-                <w:bCs w:val="0"/>
-              </w:rPr>
-              <w:t>UserGrouping</w:t>
-            </w:r>
-            <w:proofErr w:type="spellEnd"/>
+              <w:t>ReadSettings -&gt; UserGrouping</w:t>
+            </w:r>
           </w:p>
         </w:tc>
         <w:tc>
           <w:tcPr>
-            <w:tcW w:w="1588" w:type="dxa"/>
+            <w:tcW w:w="1134" w:type="dxa"/>
           </w:tcPr>
           <w:p>
             <w:pPr>
@@ -5957,7 +5450,7 @@
         </w:tc>
         <w:tc>
           <w:tcPr>
-            <w:tcW w:w="4438" w:type="dxa"/>
+            <w:tcW w:w="4955" w:type="dxa"/>
           </w:tcPr>
           <w:p>
             <w:pPr>
@@ -6001,7 +5494,7 @@
         <w:tc>
           <w:tcPr>
             <w:cnfStyle w:val="001000000000" w:firstRow="0" w:lastRow="0" w:firstColumn="1" w:lastColumn="0" w:oddVBand="0" w:evenVBand="0" w:oddHBand="0" w:evenHBand="0" w:firstRowFirstColumn="0" w:firstRowLastColumn="0" w:lastRowFirstColumn="0" w:lastRowLastColumn="0"/>
-            <w:tcW w:w="2660" w:type="dxa"/>
+            <w:tcW w:w="3539" w:type="dxa"/>
           </w:tcPr>
           <w:p>
             <w:pPr>
@@ -6011,39 +5504,19 @@
                 <w:bCs w:val="0"/>
               </w:rPr>
             </w:pPr>
-            <w:proofErr w:type="spellStart"/>
             <w:r>
               <w:rPr>
                 <w:rFonts w:ascii="Courier New" w:hAnsi="Courier New" w:cs="Courier New"/>
                 <w:b w:val="0"/>
                 <w:bCs w:val="0"/>
               </w:rPr>
-              <w:t>ReadSettings</w:t>
-            </w:r>
-            <w:proofErr w:type="spellEnd"/>
-            <w:r>
-              <w:rPr>
-                <w:rFonts w:ascii="Courier New" w:hAnsi="Courier New" w:cs="Courier New"/>
-                <w:b w:val="0"/>
-                <w:bCs w:val="0"/>
-              </w:rPr>
-              <w:t xml:space="preserve"> -&gt; </w:t>
-            </w:r>
-            <w:proofErr w:type="spellStart"/>
-            <w:r>
-              <w:rPr>
-                <w:rFonts w:ascii="Courier New" w:hAnsi="Courier New" w:cs="Courier New"/>
-                <w:b w:val="0"/>
-                <w:bCs w:val="0"/>
-              </w:rPr>
-              <w:t>OrgUnitGrouping</w:t>
-            </w:r>
-            <w:proofErr w:type="spellEnd"/>
+              <w:t>ReadSettings -&gt; OrgUnitGrouping</w:t>
+            </w:r>
           </w:p>
         </w:tc>
         <w:tc>
           <w:tcPr>
-            <w:tcW w:w="1588" w:type="dxa"/>
+            <w:tcW w:w="1134" w:type="dxa"/>
           </w:tcPr>
           <w:p>
             <w:pPr>
@@ -6062,7 +5535,7 @@
         </w:tc>
         <w:tc>
           <w:tcPr>
-            <w:tcW w:w="4438" w:type="dxa"/>
+            <w:tcW w:w="4955" w:type="dxa"/>
           </w:tcPr>
           <w:p>
             <w:pPr>
@@ -6097,13 +5570,14 @@
               <w:rPr>
                 <w:lang w:val="da-DK"/>
               </w:rPr>
-              <w:t xml:space="preserve">Dette tal angiver hvor </w:t>
-            </w:r>
-            <w:r>
-              <w:rPr>
-                <w:lang w:val="da-DK"/>
-              </w:rPr>
-              <w:t>mange enheder der behandles af gangen (bemærk at alle data for en enhed læses ud, hvilket er en noget tungere operation end det er for brugere). Værdier mellem 3 og 10 er lovlige, og 7 er et godt kompromis mellem performance og timeout håndtering.</w:t>
+              <w:t xml:space="preserve">Dette tal angiver hvor mange enheder der behandles af gangen (bemærk at alle data for en enhed læses ud, hvilket er en noget tungere operation end det er for brugere). Værdier mellem 3 og 10 er lovlige, og 7 er et </w:t>
+            </w:r>
+            <w:r>
+              <w:rPr>
+                <w:lang w:val="da-DK"/>
+              </w:rPr>
+              <w:lastRenderedPageBreak/>
+              <w:t>godt kompromis mellem performance og timeout håndtering.</w:t>
             </w:r>
           </w:p>
         </w:tc>
@@ -6112,7 +5586,7 @@
         <w:tc>
           <w:tcPr>
             <w:cnfStyle w:val="001000000000" w:firstRow="0" w:lastRow="0" w:firstColumn="1" w:lastColumn="0" w:oddVBand="0" w:evenVBand="0" w:oddHBand="0" w:evenHBand="0" w:firstRowFirstColumn="0" w:firstRowLastColumn="0" w:lastRowFirstColumn="0" w:lastRowLastColumn="0"/>
-            <w:tcW w:w="2660" w:type="dxa"/>
+            <w:tcW w:w="3539" w:type="dxa"/>
           </w:tcPr>
           <w:p>
             <w:pPr>
@@ -6122,39 +5596,20 @@
                 <w:bCs w:val="0"/>
               </w:rPr>
             </w:pPr>
-            <w:proofErr w:type="spellStart"/>
             <w:r>
               <w:rPr>
                 <w:rFonts w:ascii="Courier New" w:hAnsi="Courier New" w:cs="Courier New"/>
                 <w:b w:val="0"/>
                 <w:bCs w:val="0"/>
               </w:rPr>
-              <w:t>ReadSettings</w:t>
-            </w:r>
-            <w:proofErr w:type="spellEnd"/>
-            <w:r>
-              <w:rPr>
-                <w:rFonts w:ascii="Courier New" w:hAnsi="Courier New" w:cs="Courier New"/>
-                <w:b w:val="0"/>
-                <w:bCs w:val="0"/>
-              </w:rPr>
-              <w:t xml:space="preserve"> -&gt; </w:t>
-            </w:r>
-            <w:proofErr w:type="spellStart"/>
-            <w:r>
-              <w:rPr>
-                <w:rFonts w:ascii="Courier New" w:hAnsi="Courier New" w:cs="Courier New"/>
-                <w:b w:val="0"/>
-                <w:bCs w:val="0"/>
-              </w:rPr>
-              <w:t>HierarchyGrouping</w:t>
-            </w:r>
-            <w:proofErr w:type="spellEnd"/>
+              <w:lastRenderedPageBreak/>
+              <w:t>ReadSettings -&gt; HierarchyGrouping</w:t>
+            </w:r>
           </w:p>
         </w:tc>
         <w:tc>
           <w:tcPr>
-            <w:tcW w:w="1588" w:type="dxa"/>
+            <w:tcW w:w="1134" w:type="dxa"/>
           </w:tcPr>
           <w:p>
             <w:pPr>
@@ -6173,7 +5628,7 @@
         </w:tc>
         <w:tc>
           <w:tcPr>
-            <w:tcW w:w="4438" w:type="dxa"/>
+            <w:tcW w:w="4955" w:type="dxa"/>
           </w:tcPr>
           <w:p>
             <w:pPr>
@@ -6208,13 +5663,7 @@
               <w:rPr>
                 <w:lang w:val="da-DK"/>
               </w:rPr>
-              <w:t xml:space="preserve">Dette tal angiver hvor </w:t>
-            </w:r>
-            <w:r>
-              <w:rPr>
-                <w:lang w:val="da-DK"/>
-              </w:rPr>
-              <w:t>stor en del af hierarkiet der udlæses på én gang, max værdien er 500, og man kan reducere den helt ned til 50 hvis man har behovet. Typisk har man ikke brug for at reducere denne værdi, men hvis man har, så forsøg med 200-300 stykker.</w:t>
+              <w:t>Dette tal angiver hvor stor en del af hierarkiet der udlæses på én gang, max værdien er 500, og man kan reducere den helt ned til 50 hvis man har behovet. Typisk har man ikke brug for at reducere denne værdi, men hvis man har, så forsøg med 200-300 stykker.</w:t>
             </w:r>
           </w:p>
         </w:tc>
@@ -6278,303 +5727,267 @@
         <w:rPr>
           <w:rFonts w:ascii="Courier New" w:hAnsi="Courier New" w:cs="Courier New"/>
         </w:rPr>
+        <w:t xml:space="preserve">      </w:t>
+      </w:r>
+      <w:r>
+        <w:rPr>
+          <w:rFonts w:ascii="Courier New" w:hAnsi="Courier New" w:cs="Courier New"/>
+        </w:rPr>
+        <w:t>ReadSettings</w:t>
+      </w:r>
+      <w:r>
+        <w:rPr>
+          <w:rFonts w:ascii="Courier New" w:hAnsi="Courier New" w:cs="Courier New"/>
+        </w:rPr>
+        <w:t>:</w:t>
+      </w:r>
+      <w:r>
+        <w:rPr>
+          <w:rFonts w:ascii="Courier New" w:hAnsi="Courier New" w:cs="Courier New"/>
+        </w:rPr>
+        <w:t>UserGrouping</w:t>
+      </w:r>
+      <w:r>
+        <w:rPr>
+          <w:rFonts w:ascii="Courier New" w:hAnsi="Courier New" w:cs="Courier New"/>
+        </w:rPr>
+        <w:t>: "</w:t>
+      </w:r>
+      <w:r>
+        <w:rPr>
+          <w:rFonts w:ascii="Courier New" w:hAnsi="Courier New" w:cs="Courier New"/>
+        </w:rPr>
+        <w:t>30</w:t>
+      </w:r>
+      <w:r>
+        <w:rPr>
+          <w:rFonts w:ascii="Courier New" w:hAnsi="Courier New" w:cs="Courier New"/>
+        </w:rPr>
+        <w:t>"</w:t>
+      </w:r>
+    </w:p>
+    <w:p>
+      <w:pPr>
+        <w:spacing w:after="40"/>
+        <w:rPr>
+          <w:rFonts w:ascii="Courier New" w:hAnsi="Courier New" w:cs="Courier New"/>
+        </w:rPr>
+      </w:pPr>
+      <w:r>
+        <w:rPr>
+          <w:rFonts w:ascii="Courier New" w:hAnsi="Courier New" w:cs="Courier New"/>
+        </w:rPr>
+        <w:t xml:space="preserve">      </w:t>
+      </w:r>
+      <w:r>
+        <w:rPr>
+          <w:rFonts w:ascii="Courier New" w:hAnsi="Courier New" w:cs="Courier New"/>
+        </w:rPr>
+        <w:t>ReadSettings</w:t>
+      </w:r>
+      <w:r>
+        <w:rPr>
+          <w:rFonts w:ascii="Courier New" w:hAnsi="Courier New" w:cs="Courier New"/>
+        </w:rPr>
+        <w:t>:</w:t>
+      </w:r>
+      <w:r>
+        <w:rPr>
+          <w:rFonts w:ascii="Courier New" w:hAnsi="Courier New" w:cs="Courier New"/>
+        </w:rPr>
+        <w:t>OrgUnitGrouping</w:t>
+      </w:r>
+      <w:r>
+        <w:rPr>
+          <w:rFonts w:ascii="Courier New" w:hAnsi="Courier New" w:cs="Courier New"/>
+        </w:rPr>
+        <w:t>: "</w:t>
+      </w:r>
+      <w:r>
+        <w:rPr>
+          <w:rFonts w:ascii="Courier New" w:hAnsi="Courier New" w:cs="Courier New"/>
+        </w:rPr>
+        <w:t>5</w:t>
+      </w:r>
+      <w:r>
+        <w:rPr>
+          <w:rFonts w:ascii="Courier New" w:hAnsi="Courier New" w:cs="Courier New"/>
+        </w:rPr>
+        <w:t>"</w:t>
+      </w:r>
+    </w:p>
+    <w:p>
+      <w:pPr>
+        <w:spacing w:after="40"/>
+        <w:rPr>
+          <w:rFonts w:ascii="Courier New" w:hAnsi="Courier New" w:cs="Courier New"/>
+        </w:rPr>
+      </w:pPr>
+      <w:r>
+        <w:rPr>
+          <w:rFonts w:ascii="Courier New" w:hAnsi="Courier New" w:cs="Courier New"/>
+        </w:rPr>
+        <w:t xml:space="preserve">      </w:t>
+      </w:r>
+      <w:r>
+        <w:rPr>
+          <w:rFonts w:ascii="Courier New" w:hAnsi="Courier New" w:cs="Courier New"/>
+        </w:rPr>
+        <w:t>ReadSettings</w:t>
+      </w:r>
+      <w:r>
+        <w:rPr>
+          <w:rFonts w:ascii="Courier New" w:hAnsi="Courier New" w:cs="Courier New"/>
+        </w:rPr>
+        <w:t>:</w:t>
+      </w:r>
+      <w:r>
+        <w:rPr>
+          <w:rFonts w:ascii="Courier New" w:hAnsi="Courier New" w:cs="Courier New"/>
+        </w:rPr>
+        <w:t>HierarchyGrouping</w:t>
+      </w:r>
+      <w:r>
+        <w:rPr>
+          <w:rFonts w:ascii="Courier New" w:hAnsi="Courier New" w:cs="Courier New"/>
+        </w:rPr>
+        <w:t>: "</w:t>
+      </w:r>
+      <w:r>
+        <w:rPr>
+          <w:rFonts w:ascii="Courier New" w:hAnsi="Courier New" w:cs="Courier New"/>
+        </w:rPr>
+        <w:t>250</w:t>
+      </w:r>
+      <w:r>
+        <w:rPr>
+          <w:rFonts w:ascii="Courier New" w:hAnsi="Courier New" w:cs="Courier New"/>
+        </w:rPr>
+        <w:t>"</w:t>
+      </w:r>
+    </w:p>
+    <w:p/>
+    <w:p>
+      <w:pPr>
+        <w:pStyle w:val="Heading1"/>
+        <w:rPr>
+          <w:lang w:eastAsia="da-DK"/>
+        </w:rPr>
+      </w:pPr>
+      <w:r>
+        <w:rPr>
+          <w:lang w:eastAsia="da-DK"/>
+        </w:rPr>
+        <w:t xml:space="preserve"> </w:t>
+      </w:r>
+      <w:bookmarkStart w:id="10" w:name="_Toc157951990"/>
+      <w:r>
+        <w:rPr>
+          <w:lang w:eastAsia="da-DK"/>
+        </w:rPr>
+        <w:t>Database</w:t>
+      </w:r>
+      <w:r>
+        <w:rPr>
+          <w:lang w:eastAsia="da-DK"/>
+        </w:rPr>
+        <w:t xml:space="preserve"> opsætning</w:t>
+      </w:r>
+      <w:bookmarkEnd w:id="10"/>
+    </w:p>
+    <w:p>
+      <w:pPr>
+        <w:rPr>
+          <w:lang w:val="da-DK" w:eastAsia="da-DK"/>
+        </w:rPr>
+      </w:pPr>
+      <w:r>
+        <w:rPr>
+          <w:lang w:val="da-DK" w:eastAsia="da-DK"/>
+        </w:rPr>
+        <w:t>Hvis OS2sync skal skrive d</w:t>
+      </w:r>
+      <w:r>
+        <w:rPr>
+          <w:lang w:val="da-DK" w:eastAsia="da-DK"/>
+        </w:rPr>
+        <w:t>ata til FK Organisation skal den have adgang til en SQL database, hvor den midlertidigt kan gemme de udgående data.</w:t>
+      </w:r>
+    </w:p>
+    <w:p>
+      <w:pPr>
+        <w:rPr>
+          <w:lang w:val="da-DK" w:eastAsia="da-DK"/>
+        </w:rPr>
+      </w:pPr>
+      <w:r>
+        <w:rPr>
+          <w:lang w:val="da-DK" w:eastAsia="da-DK"/>
+        </w:rPr>
+        <w:t>OS2sync opretter selve de nødvendige tabeller, men der skal være oprettet et tomt database-skema, som OS2sync kan oprette tabellerne i. Det betyder også at OS2sync skal have lov til at oprette tabeller.</w:t>
+      </w:r>
+    </w:p>
+    <w:p>
+      <w:pPr>
+        <w:rPr>
+          <w:lang w:val="da-DK" w:eastAsia="da-DK"/>
+        </w:rPr>
+      </w:pPr>
+      <w:r>
+        <w:rPr>
+          <w:lang w:val="da-DK" w:eastAsia="da-DK"/>
+        </w:rPr>
+        <w:t>Rettighedsstyring i SQL databaser liggende udenfor scope af denne vejledning.</w:t>
+      </w:r>
+    </w:p>
+    <w:p>
+      <w:pPr>
+        <w:pStyle w:val="Heading1"/>
+        <w:rPr>
+          <w:lang w:eastAsia="da-DK"/>
+        </w:rPr>
+      </w:pPr>
+      <w:bookmarkStart w:id="11" w:name="_Toc157951991"/>
+      <w:r>
+        <w:rPr>
+          <w:lang w:eastAsia="da-DK"/>
+        </w:rPr>
+        <w:t>Migrering fra OS2sync 2/3</w:t>
+      </w:r>
+      <w:bookmarkEnd w:id="11"/>
+    </w:p>
+    <w:p>
+      <w:pPr>
+        <w:rPr>
+          <w:lang w:val="da-DK" w:eastAsia="da-DK"/>
+        </w:rPr>
+      </w:pPr>
+      <w:r>
+        <w:rPr>
+          <w:lang w:val="da-DK" w:eastAsia="da-DK"/>
+        </w:rPr>
+        <w:t>Der er ikke nogen m</w:t>
+      </w:r>
+      <w:r>
+        <w:rPr>
+          <w:lang w:val="da-DK" w:eastAsia="da-DK"/>
+        </w:rPr>
+        <w:t>igrering af eksisterende installation af OS2sync vesrsion 2.x eller 3.x. Version 4 af OS2sync er en selvstændig applikation, og evt databaseopsætning, certifikater, konfiguration kan ikke genbruges.</w:t>
+      </w:r>
+    </w:p>
+    <w:p>
+      <w:pPr>
+        <w:pStyle w:val="Heading1"/>
+        <w:rPr>
+          <w:lang w:val="da-DK" w:eastAsia="da-DK"/>
+        </w:rPr>
+      </w:pPr>
+      <w:bookmarkStart w:id="12" w:name="_Toc157951992"/>
+      <w:r>
+        <w:rPr>
+          <w:lang w:val="da-DK" w:eastAsia="da-DK"/>
+        </w:rPr>
         <w:lastRenderedPageBreak/>
-        <w:t xml:space="preserve">      </w:t>
-      </w:r>
-      <w:proofErr w:type="spellStart"/>
-      <w:r>
-        <w:rPr>
-          <w:rFonts w:ascii="Courier New" w:hAnsi="Courier New" w:cs="Courier New"/>
-        </w:rPr>
-        <w:t>ReadSettings</w:t>
-      </w:r>
-      <w:r>
-        <w:rPr>
-          <w:rFonts w:ascii="Courier New" w:hAnsi="Courier New" w:cs="Courier New"/>
-        </w:rPr>
-        <w:t>:</w:t>
-      </w:r>
-      <w:r>
-        <w:rPr>
-          <w:rFonts w:ascii="Courier New" w:hAnsi="Courier New" w:cs="Courier New"/>
-        </w:rPr>
-        <w:t>UserGrouping</w:t>
-      </w:r>
-      <w:proofErr w:type="spellEnd"/>
-      <w:r>
-        <w:rPr>
-          <w:rFonts w:ascii="Courier New" w:hAnsi="Courier New" w:cs="Courier New"/>
-        </w:rPr>
-        <w:t>: "</w:t>
-      </w:r>
-      <w:r>
-        <w:rPr>
-          <w:rFonts w:ascii="Courier New" w:hAnsi="Courier New" w:cs="Courier New"/>
-        </w:rPr>
-        <w:t>30</w:t>
-      </w:r>
-      <w:r>
-        <w:rPr>
-          <w:rFonts w:ascii="Courier New" w:hAnsi="Courier New" w:cs="Courier New"/>
-        </w:rPr>
-        <w:t>"</w:t>
-      </w:r>
-    </w:p>
-    <w:p>
-      <w:pPr>
-        <w:spacing w:after="40"/>
-        <w:rPr>
-          <w:rFonts w:ascii="Courier New" w:hAnsi="Courier New" w:cs="Courier New"/>
-        </w:rPr>
-      </w:pPr>
-      <w:r>
-        <w:rPr>
-          <w:rFonts w:ascii="Courier New" w:hAnsi="Courier New" w:cs="Courier New"/>
-        </w:rPr>
-        <w:t xml:space="preserve">      </w:t>
-      </w:r>
-      <w:proofErr w:type="spellStart"/>
-      <w:r>
-        <w:rPr>
-          <w:rFonts w:ascii="Courier New" w:hAnsi="Courier New" w:cs="Courier New"/>
-        </w:rPr>
-        <w:t>ReadSettings</w:t>
-      </w:r>
-      <w:r>
-        <w:rPr>
-          <w:rFonts w:ascii="Courier New" w:hAnsi="Courier New" w:cs="Courier New"/>
-        </w:rPr>
-        <w:t>:</w:t>
-      </w:r>
-      <w:r>
-        <w:rPr>
-          <w:rFonts w:ascii="Courier New" w:hAnsi="Courier New" w:cs="Courier New"/>
-        </w:rPr>
-        <w:t>OrgUnitGrouping</w:t>
-      </w:r>
-      <w:proofErr w:type="spellEnd"/>
-      <w:r>
-        <w:rPr>
-          <w:rFonts w:ascii="Courier New" w:hAnsi="Courier New" w:cs="Courier New"/>
-        </w:rPr>
-        <w:t>: "</w:t>
-      </w:r>
-      <w:r>
-        <w:rPr>
-          <w:rFonts w:ascii="Courier New" w:hAnsi="Courier New" w:cs="Courier New"/>
-        </w:rPr>
-        <w:t>5</w:t>
-      </w:r>
-      <w:r>
-        <w:rPr>
-          <w:rFonts w:ascii="Courier New" w:hAnsi="Courier New" w:cs="Courier New"/>
-        </w:rPr>
-        <w:t>"</w:t>
-      </w:r>
-    </w:p>
-    <w:p>
-      <w:pPr>
-        <w:spacing w:after="40"/>
-        <w:rPr>
-          <w:rFonts w:ascii="Courier New" w:hAnsi="Courier New" w:cs="Courier New"/>
-        </w:rPr>
-      </w:pPr>
-      <w:r>
-        <w:rPr>
-          <w:rFonts w:ascii="Courier New" w:hAnsi="Courier New" w:cs="Courier New"/>
-        </w:rPr>
-        <w:t xml:space="preserve">      </w:t>
-      </w:r>
-      <w:proofErr w:type="spellStart"/>
-      <w:r>
-        <w:rPr>
-          <w:rFonts w:ascii="Courier New" w:hAnsi="Courier New" w:cs="Courier New"/>
-        </w:rPr>
-        <w:t>ReadSettings</w:t>
-      </w:r>
-      <w:r>
-        <w:rPr>
-          <w:rFonts w:ascii="Courier New" w:hAnsi="Courier New" w:cs="Courier New"/>
-        </w:rPr>
-        <w:t>:</w:t>
-      </w:r>
-      <w:r>
-        <w:rPr>
-          <w:rFonts w:ascii="Courier New" w:hAnsi="Courier New" w:cs="Courier New"/>
-        </w:rPr>
-        <w:t>HierarchyGrouping</w:t>
-      </w:r>
-      <w:proofErr w:type="spellEnd"/>
-      <w:r>
-        <w:rPr>
-          <w:rFonts w:ascii="Courier New" w:hAnsi="Courier New" w:cs="Courier New"/>
-        </w:rPr>
-        <w:t>: "</w:t>
-      </w:r>
-      <w:r>
-        <w:rPr>
-          <w:rFonts w:ascii="Courier New" w:hAnsi="Courier New" w:cs="Courier New"/>
-        </w:rPr>
-        <w:t>250</w:t>
-      </w:r>
-      <w:r>
-        <w:rPr>
-          <w:rFonts w:ascii="Courier New" w:hAnsi="Courier New" w:cs="Courier New"/>
-        </w:rPr>
-        <w:t>"</w:t>
-      </w:r>
-    </w:p>
-    <w:p/>
-    <w:p>
-      <w:pPr>
-        <w:pStyle w:val="Heading1"/>
-        <w:rPr>
-          <w:lang w:eastAsia="da-DK"/>
-        </w:rPr>
-      </w:pPr>
-      <w:r>
-        <w:rPr>
-          <w:lang w:eastAsia="da-DK"/>
-        </w:rPr>
-        <w:t xml:space="preserve"> </w:t>
-      </w:r>
-      <w:bookmarkStart w:id="10" w:name="_Toc157951990"/>
-      <w:r>
-        <w:rPr>
-          <w:lang w:eastAsia="da-DK"/>
-        </w:rPr>
-        <w:t>Database</w:t>
-      </w:r>
-      <w:r>
-        <w:rPr>
-          <w:lang w:eastAsia="da-DK"/>
-        </w:rPr>
-        <w:t xml:space="preserve"> </w:t>
-      </w:r>
-      <w:proofErr w:type="spellStart"/>
-      <w:r>
-        <w:rPr>
-          <w:lang w:eastAsia="da-DK"/>
-        </w:rPr>
-        <w:t>opsætning</w:t>
-      </w:r>
-      <w:bookmarkEnd w:id="10"/>
-      <w:proofErr w:type="spellEnd"/>
-    </w:p>
-    <w:p>
-      <w:pPr>
-        <w:rPr>
-          <w:lang w:val="da-DK" w:eastAsia="da-DK"/>
-        </w:rPr>
-      </w:pPr>
-      <w:r>
-        <w:rPr>
-          <w:lang w:val="da-DK" w:eastAsia="da-DK"/>
-        </w:rPr>
-        <w:t>Hvis OS2sync skal skrive d</w:t>
-      </w:r>
-      <w:r>
-        <w:rPr>
-          <w:lang w:val="da-DK" w:eastAsia="da-DK"/>
-        </w:rPr>
-        <w:t>ata til FK Organisation skal den have adgang til en SQL database, hvor den midlertidigt kan gemme de udgående data.</w:t>
-      </w:r>
-    </w:p>
-    <w:p>
-      <w:pPr>
-        <w:rPr>
-          <w:lang w:val="da-DK" w:eastAsia="da-DK"/>
-        </w:rPr>
-      </w:pPr>
-      <w:r>
-        <w:rPr>
-          <w:lang w:val="da-DK" w:eastAsia="da-DK"/>
-        </w:rPr>
-        <w:t>OS2sync opretter selve de nødvendige tabeller, men der skal være oprettet et tomt database-skema, som OS2sync kan oprette tabellerne i. Det betyder også at OS2sync skal have lov til at oprette tabeller.</w:t>
-      </w:r>
-    </w:p>
-    <w:p>
-      <w:pPr>
-        <w:rPr>
-          <w:lang w:val="da-DK" w:eastAsia="da-DK"/>
-        </w:rPr>
-      </w:pPr>
-      <w:r>
-        <w:rPr>
-          <w:lang w:val="da-DK" w:eastAsia="da-DK"/>
-        </w:rPr>
-        <w:t>Rettighedsstyring i SQL databaser liggende udenfor scope af denne vejledning.</w:t>
-      </w:r>
-    </w:p>
-    <w:p>
-      <w:pPr>
-        <w:pStyle w:val="Heading1"/>
-        <w:rPr>
-          <w:lang w:eastAsia="da-DK"/>
-        </w:rPr>
-      </w:pPr>
-      <w:bookmarkStart w:id="11" w:name="_Toc157951991"/>
-      <w:proofErr w:type="spellStart"/>
-      <w:r>
-        <w:rPr>
-          <w:lang w:eastAsia="da-DK"/>
-        </w:rPr>
-        <w:t>Migrering</w:t>
-      </w:r>
-      <w:proofErr w:type="spellEnd"/>
-      <w:r>
-        <w:rPr>
-          <w:lang w:eastAsia="da-DK"/>
-        </w:rPr>
-        <w:t xml:space="preserve"> </w:t>
-      </w:r>
-      <w:proofErr w:type="spellStart"/>
-      <w:r>
-        <w:rPr>
-          <w:lang w:eastAsia="da-DK"/>
-        </w:rPr>
-        <w:t>fra</w:t>
-      </w:r>
-      <w:proofErr w:type="spellEnd"/>
-      <w:r>
-        <w:rPr>
-          <w:lang w:eastAsia="da-DK"/>
-        </w:rPr>
-        <w:t xml:space="preserve"> OS2sync 2/3</w:t>
-      </w:r>
-      <w:bookmarkEnd w:id="11"/>
-    </w:p>
-    <w:p>
-      <w:pPr>
-        <w:rPr>
-          <w:lang w:val="da-DK" w:eastAsia="da-DK"/>
-        </w:rPr>
-      </w:pPr>
-      <w:r>
-        <w:rPr>
-          <w:lang w:val="da-DK" w:eastAsia="da-DK"/>
-        </w:rPr>
-        <w:t>Der er ikke nogen m</w:t>
-      </w:r>
-      <w:r>
-        <w:rPr>
-          <w:lang w:val="da-DK" w:eastAsia="da-DK"/>
-        </w:rPr>
-        <w:t>igrering af eksisterende installation af OS2sync vesrsion 2.x eller 3.x. Version 4 af OS2sync er en selvstændig applikation, og evt databaseopsætning, certifikater, konfiguration kan ikke genbruges.</w:t>
-      </w:r>
-    </w:p>
-    <w:p>
-      <w:pPr>
-        <w:pStyle w:val="Heading1"/>
-        <w:rPr>
-          <w:lang w:val="da-DK" w:eastAsia="da-DK"/>
-        </w:rPr>
-      </w:pPr>
-      <w:bookmarkStart w:id="12" w:name="_Toc157951992"/>
-      <w:r>
-        <w:rPr>
-          <w:lang w:val="da-DK" w:eastAsia="da-DK"/>
-        </w:rPr>
         <w:t>Problemer med p12 filer på W</w:t>
       </w:r>
       <w:r>

</xml_diff>